<commit_message>
Task 3 Blog Post upload
</commit_message>
<xml_diff>
--- a/Task3-BlogPost/Blog-Post-Fictious-Airways.docx
+++ b/Task3-BlogPost/Blog-Post-Fictious-Airways.docx
@@ -116,6 +116,17 @@
         </w:rPr>
         <w:tab/>
       </w:r>
+      <w:hyperlink r:id="rId4" w:history="1">
+        <w:r>
+          <w:rPr>
+            <w:rStyle w:val="Hyperlink"/>
+            <w:rFonts w:asciiTheme="majorHAnsi" w:eastAsia="Times New Roman" w:hAnsiTheme="majorHAnsi" w:cstheme="majorHAnsi"/>
+            <w:sz w:val="24"/>
+            <w:szCs w:val="24"/>
+          </w:rPr>
+          <w:t>https://github.com/adanque/DSC640/tree/master/Task3-BlogPost</w:t>
+        </w:r>
+      </w:hyperlink>
     </w:p>
     <w:p>
       <w:pPr>
@@ -356,7 +367,7 @@
       </w:r>
     </w:p>
     <w:p>
-      <w:hyperlink r:id="rId4" w:history="1">
+      <w:hyperlink r:id="rId5" w:history="1">
         <w:r>
           <w:rPr>
             <w:rStyle w:val="Hyperlink"/>
@@ -366,7 +377,7 @@
       </w:hyperlink>
     </w:p>
     <w:p>
-      <w:hyperlink r:id="rId5" w:history="1">
+      <w:hyperlink r:id="rId6" w:history="1">
         <w:r>
           <w:rPr>
             <w:rStyle w:val="Hyperlink"/>
@@ -381,7 +392,7 @@
           <w:rStyle w:val="Hyperlink"/>
         </w:rPr>
       </w:pPr>
-      <w:hyperlink r:id="rId6" w:history="1">
+      <w:hyperlink r:id="rId7" w:history="1">
         <w:r>
           <w:rPr>
             <w:rStyle w:val="Hyperlink"/>
@@ -391,7 +402,7 @@
       </w:hyperlink>
     </w:p>
     <w:p>
-      <w:hyperlink r:id="rId7" w:history="1">
+      <w:hyperlink r:id="rId8" w:history="1">
         <w:r>
           <w:rPr>
             <w:rStyle w:val="Hyperlink"/>
@@ -509,7 +520,7 @@
                     </pic:cNvPicPr>
                   </pic:nvPicPr>
                   <pic:blipFill>
-                    <a:blip r:embed="rId8" cstate="print">
+                    <a:blip r:embed="rId9" cstate="print">
                       <a:extLst>
                         <a:ext uri="{28A0092B-C50C-407E-A947-70E740481C1C}">
                           <a14:useLocalDpi xmlns:a14="http://schemas.microsoft.com/office/drawing/2010/main" val="0"/>
@@ -596,7 +607,7 @@
                     <pic:cNvPicPr/>
                   </pic:nvPicPr>
                   <pic:blipFill>
-                    <a:blip r:embed="rId9"/>
+                    <a:blip r:embed="rId10"/>
                     <a:stretch>
                       <a:fillRect/>
                     </a:stretch>
@@ -637,68 +648,6 @@
             <wp:extent cx="1996613" cy="2095682"/>
             <wp:effectExtent l="0" t="0" r="3810" b="0"/>
             <wp:docPr id="21" name="Picture 21"/>
-            <wp:cNvGraphicFramePr>
-              <a:graphicFrameLocks xmlns:a="http://schemas.openxmlformats.org/drawingml/2006/main" noChangeAspect="1"/>
-            </wp:cNvGraphicFramePr>
-            <a:graphic xmlns:a="http://schemas.openxmlformats.org/drawingml/2006/main">
-              <a:graphicData uri="http://schemas.openxmlformats.org/drawingml/2006/picture">
-                <pic:pic xmlns:pic="http://schemas.openxmlformats.org/drawingml/2006/picture">
-                  <pic:nvPicPr>
-                    <pic:cNvPr id="1" name=""/>
-                    <pic:cNvPicPr/>
-                  </pic:nvPicPr>
-                  <pic:blipFill>
-                    <a:blip r:embed="rId10"/>
-                    <a:stretch>
-                      <a:fillRect/>
-                    </a:stretch>
-                  </pic:blipFill>
-                  <pic:spPr>
-                    <a:xfrm>
-                      <a:off x="0" y="0"/>
-                      <a:ext cx="1996613" cy="2095682"/>
-                    </a:xfrm>
-                    <a:prstGeom prst="rect">
-                      <a:avLst/>
-                    </a:prstGeom>
-                  </pic:spPr>
-                </pic:pic>
-              </a:graphicData>
-            </a:graphic>
-          </wp:inline>
-        </w:drawing>
-      </w:r>
-    </w:p>
-    <w:p>
-      <w:pPr>
-        <w:rPr>
-          <w:rFonts w:asciiTheme="majorHAnsi" w:eastAsia="Times New Roman" w:hAnsiTheme="majorHAnsi" w:cstheme="majorHAnsi"/>
-          <w:sz w:val="24"/>
-          <w:szCs w:val="24"/>
-        </w:rPr>
-      </w:pPr>
-    </w:p>
-    <w:p>
-      <w:pPr>
-        <w:rPr>
-          <w:rFonts w:asciiTheme="majorHAnsi" w:eastAsia="Times New Roman" w:hAnsiTheme="majorHAnsi" w:cstheme="majorHAnsi"/>
-          <w:sz w:val="24"/>
-          <w:szCs w:val="24"/>
-        </w:rPr>
-      </w:pPr>
-      <w:r>
-        <w:rPr>
-          <w:rFonts w:asciiTheme="majorHAnsi" w:eastAsia="Times New Roman" w:hAnsiTheme="majorHAnsi" w:cstheme="majorHAnsi"/>
-          <w:noProof/>
-          <w:sz w:val="24"/>
-          <w:szCs w:val="24"/>
-        </w:rPr>
-        <w:lastRenderedPageBreak/>
-        <w:drawing>
-          <wp:inline distT="0" distB="0" distL="0" distR="0" wp14:anchorId="6ECC87D1" wp14:editId="37835556">
-            <wp:extent cx="4976291" cy="3429297"/>
-            <wp:effectExtent l="0" t="0" r="0" b="0"/>
-            <wp:docPr id="23" name="Picture 23"/>
             <wp:cNvGraphicFramePr>
               <a:graphicFrameLocks xmlns:a="http://schemas.openxmlformats.org/drawingml/2006/main" noChangeAspect="1"/>
             </wp:cNvGraphicFramePr>
@@ -718,7 +667,7 @@
                   <pic:spPr>
                     <a:xfrm>
                       <a:off x="0" y="0"/>
-                      <a:ext cx="4976291" cy="3429297"/>
+                      <a:ext cx="1996613" cy="2095682"/>
                     </a:xfrm>
                     <a:prstGeom prst="rect">
                       <a:avLst/>
@@ -739,18 +688,28 @@
           <w:szCs w:val="24"/>
         </w:rPr>
       </w:pPr>
-      <w:r>
-        <w:rPr>
-          <w:rFonts w:asciiTheme="majorHAnsi" w:eastAsia="Times New Roman" w:hAnsiTheme="majorHAnsi" w:cstheme="majorHAnsi"/>
-          <w:noProof/>
-          <w:sz w:val="24"/>
-          <w:szCs w:val="24"/>
-        </w:rPr>
+    </w:p>
+    <w:p>
+      <w:pPr>
+        <w:rPr>
+          <w:rFonts w:asciiTheme="majorHAnsi" w:eastAsia="Times New Roman" w:hAnsiTheme="majorHAnsi" w:cstheme="majorHAnsi"/>
+          <w:sz w:val="24"/>
+          <w:szCs w:val="24"/>
+        </w:rPr>
+      </w:pPr>
+      <w:r>
+        <w:rPr>
+          <w:rFonts w:asciiTheme="majorHAnsi" w:eastAsia="Times New Roman" w:hAnsiTheme="majorHAnsi" w:cstheme="majorHAnsi"/>
+          <w:noProof/>
+          <w:sz w:val="24"/>
+          <w:szCs w:val="24"/>
+        </w:rPr>
+        <w:lastRenderedPageBreak/>
         <w:drawing>
-          <wp:inline distT="0" distB="0" distL="0" distR="0" wp14:anchorId="169CA42C" wp14:editId="1252F5F1">
-            <wp:extent cx="4564776" cy="2781541"/>
-            <wp:effectExtent l="0" t="0" r="7620" b="0"/>
-            <wp:docPr id="24" name="Picture 24"/>
+          <wp:inline distT="0" distB="0" distL="0" distR="0" wp14:anchorId="6ECC87D1" wp14:editId="37835556">
+            <wp:extent cx="4976291" cy="3429297"/>
+            <wp:effectExtent l="0" t="0" r="0" b="0"/>
+            <wp:docPr id="23" name="Picture 23"/>
             <wp:cNvGraphicFramePr>
               <a:graphicFrameLocks xmlns:a="http://schemas.openxmlformats.org/drawingml/2006/main" noChangeAspect="1"/>
             </wp:cNvGraphicFramePr>
@@ -770,7 +729,7 @@
                   <pic:spPr>
                     <a:xfrm>
                       <a:off x="0" y="0"/>
-                      <a:ext cx="4564776" cy="2781541"/>
+                      <a:ext cx="4976291" cy="3429297"/>
                     </a:xfrm>
                     <a:prstGeom prst="rect">
                       <a:avLst/>
@@ -791,37 +750,18 @@
           <w:szCs w:val="24"/>
         </w:rPr>
       </w:pPr>
-    </w:p>
-    <w:p>
-      <w:pPr>
-        <w:rPr>
-          <w:rFonts w:asciiTheme="majorHAnsi" w:eastAsia="Times New Roman" w:hAnsiTheme="majorHAnsi" w:cstheme="majorHAnsi"/>
-          <w:sz w:val="24"/>
-          <w:szCs w:val="24"/>
-        </w:rPr>
-      </w:pPr>
-    </w:p>
-    <w:p>
-      <w:pPr>
-        <w:rPr>
-          <w:rFonts w:asciiTheme="majorHAnsi" w:eastAsia="Times New Roman" w:hAnsiTheme="majorHAnsi" w:cstheme="majorHAnsi"/>
-          <w:sz w:val="24"/>
-          <w:szCs w:val="24"/>
-        </w:rPr>
-      </w:pPr>
-      <w:r>
-        <w:rPr>
-          <w:rFonts w:asciiTheme="majorHAnsi" w:eastAsia="Times New Roman" w:hAnsiTheme="majorHAnsi" w:cstheme="majorHAnsi"/>
-          <w:noProof/>
-          <w:sz w:val="24"/>
-          <w:szCs w:val="24"/>
-        </w:rPr>
-        <w:lastRenderedPageBreak/>
+      <w:r>
+        <w:rPr>
+          <w:rFonts w:asciiTheme="majorHAnsi" w:eastAsia="Times New Roman" w:hAnsiTheme="majorHAnsi" w:cstheme="majorHAnsi"/>
+          <w:noProof/>
+          <w:sz w:val="24"/>
+          <w:szCs w:val="24"/>
+        </w:rPr>
         <w:drawing>
-          <wp:inline distT="0" distB="0" distL="0" distR="0" wp14:anchorId="39903776" wp14:editId="15559BA1">
-            <wp:extent cx="5943600" cy="3309620"/>
-            <wp:effectExtent l="0" t="0" r="0" b="5080"/>
-            <wp:docPr id="1" name="Picture 1"/>
+          <wp:inline distT="0" distB="0" distL="0" distR="0" wp14:anchorId="169CA42C" wp14:editId="1252F5F1">
+            <wp:extent cx="4564776" cy="2781541"/>
+            <wp:effectExtent l="0" t="0" r="7620" b="0"/>
+            <wp:docPr id="24" name="Picture 24"/>
             <wp:cNvGraphicFramePr>
               <a:graphicFrameLocks xmlns:a="http://schemas.openxmlformats.org/drawingml/2006/main" noChangeAspect="1"/>
             </wp:cNvGraphicFramePr>
@@ -841,7 +781,7 @@
                   <pic:spPr>
                     <a:xfrm>
                       <a:off x="0" y="0"/>
-                      <a:ext cx="5943600" cy="3309620"/>
+                      <a:ext cx="4564776" cy="2781541"/>
                     </a:xfrm>
                     <a:prstGeom prst="rect">
                       <a:avLst/>
@@ -862,18 +802,37 @@
           <w:szCs w:val="24"/>
         </w:rPr>
       </w:pPr>
-      <w:r>
-        <w:rPr>
-          <w:rFonts w:asciiTheme="majorHAnsi" w:eastAsia="Times New Roman" w:hAnsiTheme="majorHAnsi" w:cstheme="majorHAnsi"/>
-          <w:noProof/>
-          <w:sz w:val="24"/>
-          <w:szCs w:val="24"/>
-        </w:rPr>
+    </w:p>
+    <w:p>
+      <w:pPr>
+        <w:rPr>
+          <w:rFonts w:asciiTheme="majorHAnsi" w:eastAsia="Times New Roman" w:hAnsiTheme="majorHAnsi" w:cstheme="majorHAnsi"/>
+          <w:sz w:val="24"/>
+          <w:szCs w:val="24"/>
+        </w:rPr>
+      </w:pPr>
+    </w:p>
+    <w:p>
+      <w:pPr>
+        <w:rPr>
+          <w:rFonts w:asciiTheme="majorHAnsi" w:eastAsia="Times New Roman" w:hAnsiTheme="majorHAnsi" w:cstheme="majorHAnsi"/>
+          <w:sz w:val="24"/>
+          <w:szCs w:val="24"/>
+        </w:rPr>
+      </w:pPr>
+      <w:r>
+        <w:rPr>
+          <w:rFonts w:asciiTheme="majorHAnsi" w:eastAsia="Times New Roman" w:hAnsiTheme="majorHAnsi" w:cstheme="majorHAnsi"/>
+          <w:noProof/>
+          <w:sz w:val="24"/>
+          <w:szCs w:val="24"/>
+        </w:rPr>
+        <w:lastRenderedPageBreak/>
         <w:drawing>
-          <wp:inline distT="0" distB="0" distL="0" distR="0" wp14:anchorId="12AA8BAF" wp14:editId="22684A5D">
-            <wp:extent cx="5943600" cy="3022600"/>
-            <wp:effectExtent l="0" t="0" r="0" b="6350"/>
-            <wp:docPr id="22" name="Picture 22"/>
+          <wp:inline distT="0" distB="0" distL="0" distR="0" wp14:anchorId="39903776" wp14:editId="15559BA1">
+            <wp:extent cx="5943600" cy="3309620"/>
+            <wp:effectExtent l="0" t="0" r="0" b="5080"/>
+            <wp:docPr id="1" name="Picture 1"/>
             <wp:cNvGraphicFramePr>
               <a:graphicFrameLocks xmlns:a="http://schemas.openxmlformats.org/drawingml/2006/main" noChangeAspect="1"/>
             </wp:cNvGraphicFramePr>
@@ -893,7 +852,7 @@
                   <pic:spPr>
                     <a:xfrm>
                       <a:off x="0" y="0"/>
-                      <a:ext cx="5943600" cy="3022600"/>
+                      <a:ext cx="5943600" cy="3309620"/>
                     </a:xfrm>
                     <a:prstGeom prst="rect">
                       <a:avLst/>
@@ -914,27 +873,18 @@
           <w:szCs w:val="24"/>
         </w:rPr>
       </w:pPr>
-    </w:p>
-    <w:p>
-      <w:pPr>
-        <w:rPr>
-          <w:rFonts w:asciiTheme="majorHAnsi" w:eastAsia="Times New Roman" w:hAnsiTheme="majorHAnsi" w:cstheme="majorHAnsi"/>
-          <w:sz w:val="24"/>
-          <w:szCs w:val="24"/>
-        </w:rPr>
-      </w:pPr>
-      <w:r>
-        <w:rPr>
-          <w:rFonts w:asciiTheme="majorHAnsi" w:eastAsia="Times New Roman" w:hAnsiTheme="majorHAnsi" w:cstheme="majorHAnsi"/>
-          <w:sz w:val="24"/>
-          <w:szCs w:val="24"/>
-        </w:rPr>
-        <w:lastRenderedPageBreak/>
+      <w:r>
+        <w:rPr>
+          <w:rFonts w:asciiTheme="majorHAnsi" w:eastAsia="Times New Roman" w:hAnsiTheme="majorHAnsi" w:cstheme="majorHAnsi"/>
+          <w:noProof/>
+          <w:sz w:val="24"/>
+          <w:szCs w:val="24"/>
+        </w:rPr>
         <w:drawing>
-          <wp:inline distT="0" distB="0" distL="0" distR="0" wp14:anchorId="43FA933E" wp14:editId="7435F12B">
-            <wp:extent cx="5943600" cy="3308350"/>
+          <wp:inline distT="0" distB="0" distL="0" distR="0" wp14:anchorId="12AA8BAF" wp14:editId="22684A5D">
+            <wp:extent cx="5943600" cy="3022600"/>
             <wp:effectExtent l="0" t="0" r="0" b="6350"/>
-            <wp:docPr id="2" name="Picture 2"/>
+            <wp:docPr id="22" name="Picture 22"/>
             <wp:cNvGraphicFramePr>
               <a:graphicFrameLocks xmlns:a="http://schemas.openxmlformats.org/drawingml/2006/main" noChangeAspect="1"/>
             </wp:cNvGraphicFramePr>
@@ -954,7 +904,7 @@
                   <pic:spPr>
                     <a:xfrm>
                       <a:off x="0" y="0"/>
-                      <a:ext cx="5943600" cy="3308350"/>
+                      <a:ext cx="5943600" cy="3022600"/>
                     </a:xfrm>
                     <a:prstGeom prst="rect">
                       <a:avLst/>
@@ -975,18 +925,27 @@
           <w:szCs w:val="24"/>
         </w:rPr>
       </w:pPr>
-      <w:r>
-        <w:rPr>
-          <w:rFonts w:asciiTheme="majorHAnsi" w:eastAsia="Times New Roman" w:hAnsiTheme="majorHAnsi" w:cstheme="majorHAnsi"/>
-          <w:noProof/>
-          <w:sz w:val="24"/>
-          <w:szCs w:val="24"/>
-        </w:rPr>
+    </w:p>
+    <w:p>
+      <w:pPr>
+        <w:rPr>
+          <w:rFonts w:asciiTheme="majorHAnsi" w:eastAsia="Times New Roman" w:hAnsiTheme="majorHAnsi" w:cstheme="majorHAnsi"/>
+          <w:sz w:val="24"/>
+          <w:szCs w:val="24"/>
+        </w:rPr>
+      </w:pPr>
+      <w:r>
+        <w:rPr>
+          <w:rFonts w:asciiTheme="majorHAnsi" w:eastAsia="Times New Roman" w:hAnsiTheme="majorHAnsi" w:cstheme="majorHAnsi"/>
+          <w:sz w:val="24"/>
+          <w:szCs w:val="24"/>
+        </w:rPr>
+        <w:lastRenderedPageBreak/>
         <w:drawing>
-          <wp:inline distT="0" distB="0" distL="0" distR="0" wp14:anchorId="04933ECE" wp14:editId="124ED73B">
-            <wp:extent cx="5943600" cy="2840355"/>
-            <wp:effectExtent l="0" t="0" r="0" b="0"/>
-            <wp:docPr id="5" name="Picture 5"/>
+          <wp:inline distT="0" distB="0" distL="0" distR="0" wp14:anchorId="43FA933E" wp14:editId="7435F12B">
+            <wp:extent cx="5943600" cy="3308350"/>
+            <wp:effectExtent l="0" t="0" r="0" b="6350"/>
+            <wp:docPr id="2" name="Picture 2"/>
             <wp:cNvGraphicFramePr>
               <a:graphicFrameLocks xmlns:a="http://schemas.openxmlformats.org/drawingml/2006/main" noChangeAspect="1"/>
             </wp:cNvGraphicFramePr>
@@ -1006,7 +965,7 @@
                   <pic:spPr>
                     <a:xfrm>
                       <a:off x="0" y="0"/>
-                      <a:ext cx="5943600" cy="2840355"/>
+                      <a:ext cx="5943600" cy="3308350"/>
                     </a:xfrm>
                     <a:prstGeom prst="rect">
                       <a:avLst/>
@@ -1027,115 +986,18 @@
           <w:szCs w:val="24"/>
         </w:rPr>
       </w:pPr>
-    </w:p>
-    <w:p>
-      <w:pPr>
-        <w:rPr>
-          <w:rFonts w:asciiTheme="majorHAnsi" w:eastAsia="Times New Roman" w:hAnsiTheme="majorHAnsi" w:cstheme="majorHAnsi"/>
-          <w:sz w:val="24"/>
-          <w:szCs w:val="24"/>
-        </w:rPr>
-      </w:pPr>
-    </w:p>
-    <w:p>
-      <w:pPr>
-        <w:rPr>
-          <w:rFonts w:asciiTheme="majorHAnsi" w:eastAsia="Times New Roman" w:hAnsiTheme="majorHAnsi" w:cstheme="majorHAnsi"/>
-          <w:sz w:val="24"/>
-          <w:szCs w:val="24"/>
-        </w:rPr>
-      </w:pPr>
-    </w:p>
-    <w:p>
-      <w:pPr>
-        <w:rPr>
-          <w:rFonts w:asciiTheme="majorHAnsi" w:eastAsia="Times New Roman" w:hAnsiTheme="majorHAnsi" w:cstheme="majorHAnsi"/>
-          <w:sz w:val="24"/>
-          <w:szCs w:val="24"/>
-        </w:rPr>
-      </w:pPr>
-    </w:p>
-    <w:p>
-      <w:pPr>
-        <w:rPr>
-          <w:rFonts w:asciiTheme="majorHAnsi" w:eastAsia="Times New Roman" w:hAnsiTheme="majorHAnsi" w:cstheme="majorHAnsi"/>
-          <w:sz w:val="24"/>
-          <w:szCs w:val="24"/>
-        </w:rPr>
-      </w:pPr>
-    </w:p>
-    <w:p>
-      <w:pPr>
-        <w:rPr>
-          <w:rFonts w:asciiTheme="majorHAnsi" w:eastAsia="Times New Roman" w:hAnsiTheme="majorHAnsi" w:cstheme="majorHAnsi"/>
-          <w:sz w:val="24"/>
-          <w:szCs w:val="24"/>
-        </w:rPr>
-      </w:pPr>
-    </w:p>
-    <w:p>
-      <w:pPr>
-        <w:rPr>
-          <w:rFonts w:asciiTheme="majorHAnsi" w:eastAsia="Times New Roman" w:hAnsiTheme="majorHAnsi" w:cstheme="majorHAnsi"/>
-          <w:sz w:val="24"/>
-          <w:szCs w:val="24"/>
-        </w:rPr>
-      </w:pPr>
-      <w:r>
-        <w:rPr>
-          <w:rFonts w:asciiTheme="majorHAnsi" w:eastAsia="Times New Roman" w:hAnsiTheme="majorHAnsi" w:cstheme="majorHAnsi"/>
-          <w:sz w:val="24"/>
-          <w:szCs w:val="24"/>
-        </w:rPr>
-        <w:lastRenderedPageBreak/>
-        <w:t xml:space="preserve">Aircraft Statistics </w:t>
-      </w:r>
-    </w:p>
-    <w:p>
-      <w:pPr>
-        <w:rPr>
-          <w:rFonts w:asciiTheme="majorHAnsi" w:eastAsia="Times New Roman" w:hAnsiTheme="majorHAnsi" w:cstheme="majorHAnsi"/>
-          <w:b/>
-          <w:bCs/>
-          <w:sz w:val="24"/>
-          <w:szCs w:val="24"/>
-        </w:rPr>
-      </w:pPr>
-      <w:r>
-        <w:rPr>
-          <w:rFonts w:asciiTheme="majorHAnsi" w:eastAsia="Times New Roman" w:hAnsiTheme="majorHAnsi" w:cstheme="majorHAnsi"/>
-          <w:b/>
-          <w:bCs/>
-          <w:sz w:val="24"/>
-          <w:szCs w:val="24"/>
-        </w:rPr>
-        <w:t>737-200</w:t>
-      </w:r>
-    </w:p>
-    <w:p>
-      <w:pPr>
-        <w:rPr>
-          <w:rFonts w:asciiTheme="majorHAnsi" w:eastAsia="Times New Roman" w:hAnsiTheme="majorHAnsi" w:cstheme="majorHAnsi"/>
-          <w:b/>
-          <w:bCs/>
-          <w:sz w:val="24"/>
-          <w:szCs w:val="24"/>
-        </w:rPr>
-      </w:pPr>
-      <w:r>
-        <w:rPr>
-          <w:rFonts w:asciiTheme="majorHAnsi" w:eastAsia="Times New Roman" w:hAnsiTheme="majorHAnsi" w:cstheme="majorHAnsi"/>
-          <w:b/>
-          <w:bCs/>
+      <w:r>
+        <w:rPr>
+          <w:rFonts w:asciiTheme="majorHAnsi" w:eastAsia="Times New Roman" w:hAnsiTheme="majorHAnsi" w:cstheme="majorHAnsi"/>
           <w:noProof/>
           <w:sz w:val="24"/>
           <w:szCs w:val="24"/>
         </w:rPr>
         <w:drawing>
-          <wp:inline distT="0" distB="0" distL="0" distR="0" wp14:anchorId="796ABEA4" wp14:editId="0F20A267">
-            <wp:extent cx="2903472" cy="2049958"/>
-            <wp:effectExtent l="0" t="0" r="0" b="7620"/>
-            <wp:docPr id="7" name="Picture 7"/>
+          <wp:inline distT="0" distB="0" distL="0" distR="0" wp14:anchorId="04933ECE" wp14:editId="124ED73B">
+            <wp:extent cx="5943600" cy="2840355"/>
+            <wp:effectExtent l="0" t="0" r="0" b="0"/>
+            <wp:docPr id="5" name="Picture 5"/>
             <wp:cNvGraphicFramePr>
               <a:graphicFrameLocks xmlns:a="http://schemas.openxmlformats.org/drawingml/2006/main" noChangeAspect="1"/>
             </wp:cNvGraphicFramePr>
@@ -1155,7 +1017,7 @@
                   <pic:spPr>
                     <a:xfrm>
                       <a:off x="0" y="0"/>
-                      <a:ext cx="2903472" cy="2049958"/>
+                      <a:ext cx="5943600" cy="2840355"/>
                     </a:xfrm>
                     <a:prstGeom prst="rect">
                       <a:avLst/>
@@ -1167,12 +1029,110 @@
           </wp:inline>
         </w:drawing>
       </w:r>
-      <w:r>
-        <w:rPr>
-          <w:noProof/>
-        </w:rPr>
-        <w:t xml:space="preserve"> </w:t>
-      </w:r>
+    </w:p>
+    <w:p>
+      <w:pPr>
+        <w:rPr>
+          <w:rFonts w:asciiTheme="majorHAnsi" w:eastAsia="Times New Roman" w:hAnsiTheme="majorHAnsi" w:cstheme="majorHAnsi"/>
+          <w:sz w:val="24"/>
+          <w:szCs w:val="24"/>
+        </w:rPr>
+      </w:pPr>
+    </w:p>
+    <w:p>
+      <w:pPr>
+        <w:rPr>
+          <w:rFonts w:asciiTheme="majorHAnsi" w:eastAsia="Times New Roman" w:hAnsiTheme="majorHAnsi" w:cstheme="majorHAnsi"/>
+          <w:sz w:val="24"/>
+          <w:szCs w:val="24"/>
+        </w:rPr>
+      </w:pPr>
+    </w:p>
+    <w:p>
+      <w:pPr>
+        <w:rPr>
+          <w:rFonts w:asciiTheme="majorHAnsi" w:eastAsia="Times New Roman" w:hAnsiTheme="majorHAnsi" w:cstheme="majorHAnsi"/>
+          <w:sz w:val="24"/>
+          <w:szCs w:val="24"/>
+        </w:rPr>
+      </w:pPr>
+    </w:p>
+    <w:p>
+      <w:pPr>
+        <w:rPr>
+          <w:rFonts w:asciiTheme="majorHAnsi" w:eastAsia="Times New Roman" w:hAnsiTheme="majorHAnsi" w:cstheme="majorHAnsi"/>
+          <w:sz w:val="24"/>
+          <w:szCs w:val="24"/>
+        </w:rPr>
+      </w:pPr>
+    </w:p>
+    <w:p>
+      <w:pPr>
+        <w:rPr>
+          <w:rFonts w:asciiTheme="majorHAnsi" w:eastAsia="Times New Roman" w:hAnsiTheme="majorHAnsi" w:cstheme="majorHAnsi"/>
+          <w:sz w:val="24"/>
+          <w:szCs w:val="24"/>
+        </w:rPr>
+      </w:pPr>
+    </w:p>
+    <w:p>
+      <w:pPr>
+        <w:rPr>
+          <w:rFonts w:asciiTheme="majorHAnsi" w:eastAsia="Times New Roman" w:hAnsiTheme="majorHAnsi" w:cstheme="majorHAnsi"/>
+          <w:sz w:val="24"/>
+          <w:szCs w:val="24"/>
+        </w:rPr>
+      </w:pPr>
+    </w:p>
+    <w:p>
+      <w:pPr>
+        <w:rPr>
+          <w:rFonts w:asciiTheme="majorHAnsi" w:eastAsia="Times New Roman" w:hAnsiTheme="majorHAnsi" w:cstheme="majorHAnsi"/>
+          <w:sz w:val="24"/>
+          <w:szCs w:val="24"/>
+        </w:rPr>
+      </w:pPr>
+      <w:r>
+        <w:rPr>
+          <w:rFonts w:asciiTheme="majorHAnsi" w:eastAsia="Times New Roman" w:hAnsiTheme="majorHAnsi" w:cstheme="majorHAnsi"/>
+          <w:sz w:val="24"/>
+          <w:szCs w:val="24"/>
+        </w:rPr>
+        <w:lastRenderedPageBreak/>
+        <w:t xml:space="preserve">Aircraft Statistics </w:t>
+      </w:r>
+    </w:p>
+    <w:p>
+      <w:pPr>
+        <w:rPr>
+          <w:rFonts w:asciiTheme="majorHAnsi" w:eastAsia="Times New Roman" w:hAnsiTheme="majorHAnsi" w:cstheme="majorHAnsi"/>
+          <w:b/>
+          <w:bCs/>
+          <w:sz w:val="24"/>
+          <w:szCs w:val="24"/>
+        </w:rPr>
+      </w:pPr>
+      <w:r>
+        <w:rPr>
+          <w:rFonts w:asciiTheme="majorHAnsi" w:eastAsia="Times New Roman" w:hAnsiTheme="majorHAnsi" w:cstheme="majorHAnsi"/>
+          <w:b/>
+          <w:bCs/>
+          <w:sz w:val="24"/>
+          <w:szCs w:val="24"/>
+        </w:rPr>
+        <w:t>737-200</w:t>
+      </w:r>
+    </w:p>
+    <w:p>
+      <w:pPr>
+        <w:rPr>
+          <w:rFonts w:asciiTheme="majorHAnsi" w:eastAsia="Times New Roman" w:hAnsiTheme="majorHAnsi" w:cstheme="majorHAnsi"/>
+          <w:b/>
+          <w:bCs/>
+          <w:sz w:val="24"/>
+          <w:szCs w:val="24"/>
+        </w:rPr>
+      </w:pPr>
       <w:r>
         <w:rPr>
           <w:rFonts w:asciiTheme="majorHAnsi" w:eastAsia="Times New Roman" w:hAnsiTheme="majorHAnsi" w:cstheme="majorHAnsi"/>
@@ -1183,10 +1143,10 @@
           <w:szCs w:val="24"/>
         </w:rPr>
         <w:drawing>
-          <wp:inline distT="0" distB="0" distL="0" distR="0" wp14:anchorId="1B700DA8" wp14:editId="34C89A1C">
-            <wp:extent cx="4930567" cy="990686"/>
-            <wp:effectExtent l="0" t="0" r="3810" b="0"/>
-            <wp:docPr id="25" name="Picture 25"/>
+          <wp:inline distT="0" distB="0" distL="0" distR="0" wp14:anchorId="796ABEA4" wp14:editId="0F20A267">
+            <wp:extent cx="2903472" cy="2049958"/>
+            <wp:effectExtent l="0" t="0" r="0" b="7620"/>
+            <wp:docPr id="7" name="Picture 7"/>
             <wp:cNvGraphicFramePr>
               <a:graphicFrameLocks xmlns:a="http://schemas.openxmlformats.org/drawingml/2006/main" noChangeAspect="1"/>
             </wp:cNvGraphicFramePr>
@@ -1206,7 +1166,7 @@
                   <pic:spPr>
                     <a:xfrm>
                       <a:off x="0" y="0"/>
-                      <a:ext cx="4930567" cy="990686"/>
+                      <a:ext cx="2903472" cy="2049958"/>
                     </a:xfrm>
                     <a:prstGeom prst="rect">
                       <a:avLst/>
@@ -1218,38 +1178,12 @@
           </wp:inline>
         </w:drawing>
       </w:r>
-    </w:p>
-    <w:p>
-      <w:pPr>
-        <w:rPr>
-          <w:rFonts w:asciiTheme="majorHAnsi" w:eastAsia="Times New Roman" w:hAnsiTheme="majorHAnsi" w:cstheme="majorHAnsi"/>
-          <w:b/>
-          <w:bCs/>
-          <w:sz w:val="24"/>
-          <w:szCs w:val="24"/>
-        </w:rPr>
-      </w:pPr>
-      <w:r>
-        <w:rPr>
-          <w:rFonts w:asciiTheme="majorHAnsi" w:eastAsia="Times New Roman" w:hAnsiTheme="majorHAnsi" w:cstheme="majorHAnsi"/>
-          <w:b/>
-          <w:bCs/>
-          <w:sz w:val="24"/>
-          <w:szCs w:val="24"/>
-        </w:rPr>
-        <w:t>KC-135</w:t>
-      </w:r>
-    </w:p>
-    <w:p>
-      <w:pPr>
-        <w:rPr>
-          <w:rFonts w:asciiTheme="majorHAnsi" w:eastAsia="Times New Roman" w:hAnsiTheme="majorHAnsi" w:cstheme="majorHAnsi"/>
-          <w:b/>
-          <w:bCs/>
-          <w:sz w:val="24"/>
-          <w:szCs w:val="24"/>
-        </w:rPr>
-      </w:pPr>
+      <w:r>
+        <w:rPr>
+          <w:noProof/>
+        </w:rPr>
+        <w:t xml:space="preserve"> </w:t>
+      </w:r>
       <w:r>
         <w:rPr>
           <w:rFonts w:asciiTheme="majorHAnsi" w:eastAsia="Times New Roman" w:hAnsiTheme="majorHAnsi" w:cstheme="majorHAnsi"/>
@@ -1260,10 +1194,10 @@
           <w:szCs w:val="24"/>
         </w:rPr>
         <w:drawing>
-          <wp:inline distT="0" distB="0" distL="0" distR="0" wp14:anchorId="44666E07" wp14:editId="2897DF4E">
-            <wp:extent cx="3200677" cy="2088061"/>
-            <wp:effectExtent l="0" t="0" r="0" b="7620"/>
-            <wp:docPr id="8" name="Picture 8"/>
+          <wp:inline distT="0" distB="0" distL="0" distR="0" wp14:anchorId="1B700DA8" wp14:editId="34C89A1C">
+            <wp:extent cx="4930567" cy="990686"/>
+            <wp:effectExtent l="0" t="0" r="3810" b="0"/>
+            <wp:docPr id="25" name="Picture 25"/>
             <wp:cNvGraphicFramePr>
               <a:graphicFrameLocks xmlns:a="http://schemas.openxmlformats.org/drawingml/2006/main" noChangeAspect="1"/>
             </wp:cNvGraphicFramePr>
@@ -1283,7 +1217,7 @@
                   <pic:spPr>
                     <a:xfrm>
                       <a:off x="0" y="0"/>
-                      <a:ext cx="3200677" cy="2088061"/>
+                      <a:ext cx="4930567" cy="990686"/>
                     </a:xfrm>
                     <a:prstGeom prst="rect">
                       <a:avLst/>
@@ -1295,12 +1229,38 @@
           </wp:inline>
         </w:drawing>
       </w:r>
-      <w:r>
-        <w:rPr>
-          <w:noProof/>
-        </w:rPr>
-        <w:t xml:space="preserve"> </w:t>
-      </w:r>
+    </w:p>
+    <w:p>
+      <w:pPr>
+        <w:rPr>
+          <w:rFonts w:asciiTheme="majorHAnsi" w:eastAsia="Times New Roman" w:hAnsiTheme="majorHAnsi" w:cstheme="majorHAnsi"/>
+          <w:b/>
+          <w:bCs/>
+          <w:sz w:val="24"/>
+          <w:szCs w:val="24"/>
+        </w:rPr>
+      </w:pPr>
+      <w:r>
+        <w:rPr>
+          <w:rFonts w:asciiTheme="majorHAnsi" w:eastAsia="Times New Roman" w:hAnsiTheme="majorHAnsi" w:cstheme="majorHAnsi"/>
+          <w:b/>
+          <w:bCs/>
+          <w:sz w:val="24"/>
+          <w:szCs w:val="24"/>
+        </w:rPr>
+        <w:t>KC-135</w:t>
+      </w:r>
+    </w:p>
+    <w:p>
+      <w:pPr>
+        <w:rPr>
+          <w:rFonts w:asciiTheme="majorHAnsi" w:eastAsia="Times New Roman" w:hAnsiTheme="majorHAnsi" w:cstheme="majorHAnsi"/>
+          <w:b/>
+          <w:bCs/>
+          <w:sz w:val="24"/>
+          <w:szCs w:val="24"/>
+        </w:rPr>
+      </w:pPr>
       <w:r>
         <w:rPr>
           <w:rFonts w:asciiTheme="majorHAnsi" w:eastAsia="Times New Roman" w:hAnsiTheme="majorHAnsi" w:cstheme="majorHAnsi"/>
@@ -1311,10 +1271,10 @@
           <w:szCs w:val="24"/>
         </w:rPr>
         <w:drawing>
-          <wp:inline distT="0" distB="0" distL="0" distR="0" wp14:anchorId="3B249464" wp14:editId="055D8989">
-            <wp:extent cx="5060118" cy="922100"/>
-            <wp:effectExtent l="0" t="0" r="7620" b="0"/>
-            <wp:docPr id="26" name="Picture 26"/>
+          <wp:inline distT="0" distB="0" distL="0" distR="0" wp14:anchorId="44666E07" wp14:editId="2897DF4E">
+            <wp:extent cx="3200677" cy="2088061"/>
+            <wp:effectExtent l="0" t="0" r="0" b="7620"/>
+            <wp:docPr id="8" name="Picture 8"/>
             <wp:cNvGraphicFramePr>
               <a:graphicFrameLocks xmlns:a="http://schemas.openxmlformats.org/drawingml/2006/main" noChangeAspect="1"/>
             </wp:cNvGraphicFramePr>
@@ -1334,7 +1294,7 @@
                   <pic:spPr>
                     <a:xfrm>
                       <a:off x="0" y="0"/>
-                      <a:ext cx="5060118" cy="922100"/>
+                      <a:ext cx="3200677" cy="2088061"/>
                     </a:xfrm>
                     <a:prstGeom prst="rect">
                       <a:avLst/>
@@ -1346,53 +1306,26 @@
           </wp:inline>
         </w:drawing>
       </w:r>
-    </w:p>
-    <w:p>
-      <w:pPr>
-        <w:rPr>
-          <w:rFonts w:asciiTheme="majorHAnsi" w:eastAsia="Times New Roman" w:hAnsiTheme="majorHAnsi" w:cstheme="majorHAnsi"/>
-          <w:b/>
-          <w:bCs/>
-          <w:sz w:val="24"/>
-          <w:szCs w:val="24"/>
-        </w:rPr>
-      </w:pPr>
-      <w:r>
-        <w:rPr>
-          <w:rFonts w:asciiTheme="majorHAnsi" w:eastAsia="Times New Roman" w:hAnsiTheme="majorHAnsi" w:cstheme="majorHAnsi"/>
-          <w:b/>
-          <w:bCs/>
-          <w:sz w:val="24"/>
-          <w:szCs w:val="24"/>
-        </w:rPr>
-        <w:t>747-200</w:t>
-      </w:r>
-    </w:p>
-    <w:p>
-      <w:pPr>
-        <w:rPr>
-          <w:rFonts w:asciiTheme="majorHAnsi" w:eastAsia="Times New Roman" w:hAnsiTheme="majorHAnsi" w:cstheme="majorHAnsi"/>
-          <w:b/>
-          <w:bCs/>
-          <w:sz w:val="24"/>
-          <w:szCs w:val="24"/>
-        </w:rPr>
-      </w:pPr>
-      <w:r>
-        <w:rPr>
-          <w:rFonts w:asciiTheme="majorHAnsi" w:eastAsia="Times New Roman" w:hAnsiTheme="majorHAnsi" w:cstheme="majorHAnsi"/>
-          <w:b/>
-          <w:bCs/>
-          <w:noProof/>
-          <w:sz w:val="24"/>
-          <w:szCs w:val="24"/>
-        </w:rPr>
-        <w:lastRenderedPageBreak/>
+      <w:r>
+        <w:rPr>
+          <w:noProof/>
+        </w:rPr>
+        <w:t xml:space="preserve"> </w:t>
+      </w:r>
+      <w:r>
+        <w:rPr>
+          <w:rFonts w:asciiTheme="majorHAnsi" w:eastAsia="Times New Roman" w:hAnsiTheme="majorHAnsi" w:cstheme="majorHAnsi"/>
+          <w:b/>
+          <w:bCs/>
+          <w:noProof/>
+          <w:sz w:val="24"/>
+          <w:szCs w:val="24"/>
+        </w:rPr>
         <w:drawing>
-          <wp:inline distT="0" distB="0" distL="0" distR="0" wp14:anchorId="0EC9E3FA" wp14:editId="723BB839">
-            <wp:extent cx="3086367" cy="2065199"/>
-            <wp:effectExtent l="0" t="0" r="0" b="0"/>
-            <wp:docPr id="9" name="Picture 9"/>
+          <wp:inline distT="0" distB="0" distL="0" distR="0" wp14:anchorId="3B249464" wp14:editId="055D8989">
+            <wp:extent cx="5060118" cy="922100"/>
+            <wp:effectExtent l="0" t="0" r="7620" b="0"/>
+            <wp:docPr id="26" name="Picture 26"/>
             <wp:cNvGraphicFramePr>
               <a:graphicFrameLocks xmlns:a="http://schemas.openxmlformats.org/drawingml/2006/main" noChangeAspect="1"/>
             </wp:cNvGraphicFramePr>
@@ -1412,7 +1345,7 @@
                   <pic:spPr>
                     <a:xfrm>
                       <a:off x="0" y="0"/>
-                      <a:ext cx="3086367" cy="2065199"/>
+                      <a:ext cx="5060118" cy="922100"/>
                     </a:xfrm>
                     <a:prstGeom prst="rect">
                       <a:avLst/>
@@ -1424,26 +1357,53 @@
           </wp:inline>
         </w:drawing>
       </w:r>
-      <w:r>
-        <w:rPr>
-          <w:noProof/>
-        </w:rPr>
-        <w:t xml:space="preserve"> </w:t>
-      </w:r>
-      <w:r>
-        <w:rPr>
-          <w:rFonts w:asciiTheme="majorHAnsi" w:eastAsia="Times New Roman" w:hAnsiTheme="majorHAnsi" w:cstheme="majorHAnsi"/>
-          <w:b/>
-          <w:bCs/>
-          <w:noProof/>
-          <w:sz w:val="24"/>
-          <w:szCs w:val="24"/>
-        </w:rPr>
+    </w:p>
+    <w:p>
+      <w:pPr>
+        <w:rPr>
+          <w:rFonts w:asciiTheme="majorHAnsi" w:eastAsia="Times New Roman" w:hAnsiTheme="majorHAnsi" w:cstheme="majorHAnsi"/>
+          <w:b/>
+          <w:bCs/>
+          <w:sz w:val="24"/>
+          <w:szCs w:val="24"/>
+        </w:rPr>
+      </w:pPr>
+      <w:r>
+        <w:rPr>
+          <w:rFonts w:asciiTheme="majorHAnsi" w:eastAsia="Times New Roman" w:hAnsiTheme="majorHAnsi" w:cstheme="majorHAnsi"/>
+          <w:b/>
+          <w:bCs/>
+          <w:sz w:val="24"/>
+          <w:szCs w:val="24"/>
+        </w:rPr>
+        <w:t>747-200</w:t>
+      </w:r>
+    </w:p>
+    <w:p>
+      <w:pPr>
+        <w:rPr>
+          <w:rFonts w:asciiTheme="majorHAnsi" w:eastAsia="Times New Roman" w:hAnsiTheme="majorHAnsi" w:cstheme="majorHAnsi"/>
+          <w:b/>
+          <w:bCs/>
+          <w:sz w:val="24"/>
+          <w:szCs w:val="24"/>
+        </w:rPr>
+      </w:pPr>
+      <w:r>
+        <w:rPr>
+          <w:rFonts w:asciiTheme="majorHAnsi" w:eastAsia="Times New Roman" w:hAnsiTheme="majorHAnsi" w:cstheme="majorHAnsi"/>
+          <w:b/>
+          <w:bCs/>
+          <w:noProof/>
+          <w:sz w:val="24"/>
+          <w:szCs w:val="24"/>
+        </w:rPr>
+        <w:lastRenderedPageBreak/>
         <w:drawing>
-          <wp:inline distT="0" distB="0" distL="0" distR="0" wp14:anchorId="7C6ED508" wp14:editId="42EF7DEE">
-            <wp:extent cx="4854361" cy="1082134"/>
-            <wp:effectExtent l="0" t="0" r="3810" b="3810"/>
-            <wp:docPr id="27" name="Picture 27"/>
+          <wp:inline distT="0" distB="0" distL="0" distR="0" wp14:anchorId="0EC9E3FA" wp14:editId="723BB839">
+            <wp:extent cx="3086367" cy="2065199"/>
+            <wp:effectExtent l="0" t="0" r="0" b="0"/>
+            <wp:docPr id="9" name="Picture 9"/>
             <wp:cNvGraphicFramePr>
               <a:graphicFrameLocks xmlns:a="http://schemas.openxmlformats.org/drawingml/2006/main" noChangeAspect="1"/>
             </wp:cNvGraphicFramePr>
@@ -1463,7 +1423,7 @@
                   <pic:spPr>
                     <a:xfrm>
                       <a:off x="0" y="0"/>
-                      <a:ext cx="4854361" cy="1082134"/>
+                      <a:ext cx="3086367" cy="2065199"/>
                     </a:xfrm>
                     <a:prstGeom prst="rect">
                       <a:avLst/>
@@ -1475,38 +1435,12 @@
           </wp:inline>
         </w:drawing>
       </w:r>
-    </w:p>
-    <w:p>
-      <w:pPr>
-        <w:rPr>
-          <w:rFonts w:asciiTheme="majorHAnsi" w:eastAsia="Times New Roman" w:hAnsiTheme="majorHAnsi" w:cstheme="majorHAnsi"/>
-          <w:b/>
-          <w:bCs/>
-          <w:sz w:val="24"/>
-          <w:szCs w:val="24"/>
-        </w:rPr>
-      </w:pPr>
-      <w:r>
-        <w:rPr>
-          <w:rFonts w:asciiTheme="majorHAnsi" w:eastAsia="Times New Roman" w:hAnsiTheme="majorHAnsi" w:cstheme="majorHAnsi"/>
-          <w:b/>
-          <w:bCs/>
-          <w:sz w:val="24"/>
-          <w:szCs w:val="24"/>
-        </w:rPr>
-        <w:t>737-400</w:t>
-      </w:r>
-    </w:p>
-    <w:p>
-      <w:pPr>
-        <w:rPr>
-          <w:rFonts w:asciiTheme="majorHAnsi" w:eastAsia="Times New Roman" w:hAnsiTheme="majorHAnsi" w:cstheme="majorHAnsi"/>
-          <w:b/>
-          <w:bCs/>
-          <w:sz w:val="24"/>
-          <w:szCs w:val="24"/>
-        </w:rPr>
-      </w:pPr>
+      <w:r>
+        <w:rPr>
+          <w:noProof/>
+        </w:rPr>
+        <w:t xml:space="preserve"> </w:t>
+      </w:r>
       <w:r>
         <w:rPr>
           <w:rFonts w:asciiTheme="majorHAnsi" w:eastAsia="Times New Roman" w:hAnsiTheme="majorHAnsi" w:cstheme="majorHAnsi"/>
@@ -1517,10 +1451,10 @@
           <w:szCs w:val="24"/>
         </w:rPr>
         <w:drawing>
-          <wp:inline distT="0" distB="0" distL="0" distR="0" wp14:anchorId="44804643" wp14:editId="0814606B">
-            <wp:extent cx="2476715" cy="2156647"/>
-            <wp:effectExtent l="0" t="0" r="0" b="0"/>
-            <wp:docPr id="10" name="Picture 10"/>
+          <wp:inline distT="0" distB="0" distL="0" distR="0" wp14:anchorId="7C6ED508" wp14:editId="42EF7DEE">
+            <wp:extent cx="4854361" cy="1082134"/>
+            <wp:effectExtent l="0" t="0" r="3810" b="3810"/>
+            <wp:docPr id="27" name="Picture 27"/>
             <wp:cNvGraphicFramePr>
               <a:graphicFrameLocks xmlns:a="http://schemas.openxmlformats.org/drawingml/2006/main" noChangeAspect="1"/>
             </wp:cNvGraphicFramePr>
@@ -1540,7 +1474,7 @@
                   <pic:spPr>
                     <a:xfrm>
                       <a:off x="0" y="0"/>
-                      <a:ext cx="2476715" cy="2156647"/>
+                      <a:ext cx="4854361" cy="1082134"/>
                     </a:xfrm>
                     <a:prstGeom prst="rect">
                       <a:avLst/>
@@ -1552,12 +1486,38 @@
           </wp:inline>
         </w:drawing>
       </w:r>
-      <w:r>
-        <w:rPr>
-          <w:noProof/>
-        </w:rPr>
-        <w:t xml:space="preserve"> </w:t>
-      </w:r>
+    </w:p>
+    <w:p>
+      <w:pPr>
+        <w:rPr>
+          <w:rFonts w:asciiTheme="majorHAnsi" w:eastAsia="Times New Roman" w:hAnsiTheme="majorHAnsi" w:cstheme="majorHAnsi"/>
+          <w:b/>
+          <w:bCs/>
+          <w:sz w:val="24"/>
+          <w:szCs w:val="24"/>
+        </w:rPr>
+      </w:pPr>
+      <w:r>
+        <w:rPr>
+          <w:rFonts w:asciiTheme="majorHAnsi" w:eastAsia="Times New Roman" w:hAnsiTheme="majorHAnsi" w:cstheme="majorHAnsi"/>
+          <w:b/>
+          <w:bCs/>
+          <w:sz w:val="24"/>
+          <w:szCs w:val="24"/>
+        </w:rPr>
+        <w:t>737-400</w:t>
+      </w:r>
+    </w:p>
+    <w:p>
+      <w:pPr>
+        <w:rPr>
+          <w:rFonts w:asciiTheme="majorHAnsi" w:eastAsia="Times New Roman" w:hAnsiTheme="majorHAnsi" w:cstheme="majorHAnsi"/>
+          <w:b/>
+          <w:bCs/>
+          <w:sz w:val="24"/>
+          <w:szCs w:val="24"/>
+        </w:rPr>
+      </w:pPr>
       <w:r>
         <w:rPr>
           <w:rFonts w:asciiTheme="majorHAnsi" w:eastAsia="Times New Roman" w:hAnsiTheme="majorHAnsi" w:cstheme="majorHAnsi"/>
@@ -1568,10 +1528,10 @@
           <w:szCs w:val="24"/>
         </w:rPr>
         <w:drawing>
-          <wp:inline distT="0" distB="0" distL="0" distR="0" wp14:anchorId="63A03FBB" wp14:editId="15B9DAD4">
-            <wp:extent cx="4922947" cy="960203"/>
+          <wp:inline distT="0" distB="0" distL="0" distR="0" wp14:anchorId="44804643" wp14:editId="0814606B">
+            <wp:extent cx="2476715" cy="2156647"/>
             <wp:effectExtent l="0" t="0" r="0" b="0"/>
-            <wp:docPr id="28" name="Picture 28"/>
+            <wp:docPr id="10" name="Picture 10"/>
             <wp:cNvGraphicFramePr>
               <a:graphicFrameLocks xmlns:a="http://schemas.openxmlformats.org/drawingml/2006/main" noChangeAspect="1"/>
             </wp:cNvGraphicFramePr>
@@ -1591,7 +1551,7 @@
                   <pic:spPr>
                     <a:xfrm>
                       <a:off x="0" y="0"/>
-                      <a:ext cx="4922947" cy="960203"/>
+                      <a:ext cx="2476715" cy="2156647"/>
                     </a:xfrm>
                     <a:prstGeom prst="rect">
                       <a:avLst/>
@@ -1603,53 +1563,26 @@
           </wp:inline>
         </w:drawing>
       </w:r>
-    </w:p>
-    <w:p>
-      <w:pPr>
-        <w:rPr>
-          <w:rFonts w:asciiTheme="majorHAnsi" w:eastAsia="Times New Roman" w:hAnsiTheme="majorHAnsi" w:cstheme="majorHAnsi"/>
-          <w:b/>
-          <w:bCs/>
-          <w:sz w:val="24"/>
-          <w:szCs w:val="24"/>
-        </w:rPr>
-      </w:pPr>
-      <w:r>
-        <w:rPr>
-          <w:rFonts w:asciiTheme="majorHAnsi" w:eastAsia="Times New Roman" w:hAnsiTheme="majorHAnsi" w:cstheme="majorHAnsi"/>
-          <w:b/>
-          <w:bCs/>
-          <w:sz w:val="24"/>
-          <w:szCs w:val="24"/>
-        </w:rPr>
-        <w:t>737-800</w:t>
-      </w:r>
-    </w:p>
-    <w:p>
-      <w:pPr>
-        <w:rPr>
-          <w:rFonts w:asciiTheme="majorHAnsi" w:eastAsia="Times New Roman" w:hAnsiTheme="majorHAnsi" w:cstheme="majorHAnsi"/>
-          <w:b/>
-          <w:bCs/>
-          <w:sz w:val="24"/>
-          <w:szCs w:val="24"/>
-        </w:rPr>
-      </w:pPr>
-      <w:r>
-        <w:rPr>
-          <w:rFonts w:asciiTheme="majorHAnsi" w:eastAsia="Times New Roman" w:hAnsiTheme="majorHAnsi" w:cstheme="majorHAnsi"/>
-          <w:b/>
-          <w:bCs/>
-          <w:noProof/>
-          <w:sz w:val="24"/>
-          <w:szCs w:val="24"/>
-        </w:rPr>
-        <w:lastRenderedPageBreak/>
+      <w:r>
+        <w:rPr>
+          <w:noProof/>
+        </w:rPr>
+        <w:t xml:space="preserve"> </w:t>
+      </w:r>
+      <w:r>
+        <w:rPr>
+          <w:rFonts w:asciiTheme="majorHAnsi" w:eastAsia="Times New Roman" w:hAnsiTheme="majorHAnsi" w:cstheme="majorHAnsi"/>
+          <w:b/>
+          <w:bCs/>
+          <w:noProof/>
+          <w:sz w:val="24"/>
+          <w:szCs w:val="24"/>
+        </w:rPr>
         <w:drawing>
-          <wp:inline distT="0" distB="0" distL="0" distR="0" wp14:anchorId="3671878A" wp14:editId="3C6998BE">
-            <wp:extent cx="2583404" cy="2095682"/>
-            <wp:effectExtent l="0" t="0" r="7620" b="0"/>
-            <wp:docPr id="11" name="Picture 11"/>
+          <wp:inline distT="0" distB="0" distL="0" distR="0" wp14:anchorId="63A03FBB" wp14:editId="15B9DAD4">
+            <wp:extent cx="4922947" cy="960203"/>
+            <wp:effectExtent l="0" t="0" r="0" b="0"/>
+            <wp:docPr id="28" name="Picture 28"/>
             <wp:cNvGraphicFramePr>
               <a:graphicFrameLocks xmlns:a="http://schemas.openxmlformats.org/drawingml/2006/main" noChangeAspect="1"/>
             </wp:cNvGraphicFramePr>
@@ -1669,7 +1602,7 @@
                   <pic:spPr>
                     <a:xfrm>
                       <a:off x="0" y="0"/>
-                      <a:ext cx="2583404" cy="2095682"/>
+                      <a:ext cx="4922947" cy="960203"/>
                     </a:xfrm>
                     <a:prstGeom prst="rect">
                       <a:avLst/>
@@ -1681,26 +1614,53 @@
           </wp:inline>
         </w:drawing>
       </w:r>
-      <w:r>
-        <w:rPr>
-          <w:noProof/>
-        </w:rPr>
-        <w:t xml:space="preserve"> </w:t>
-      </w:r>
-      <w:r>
-        <w:rPr>
-          <w:rFonts w:asciiTheme="majorHAnsi" w:eastAsia="Times New Roman" w:hAnsiTheme="majorHAnsi" w:cstheme="majorHAnsi"/>
-          <w:b/>
-          <w:bCs/>
-          <w:noProof/>
-          <w:sz w:val="24"/>
-          <w:szCs w:val="24"/>
-        </w:rPr>
+    </w:p>
+    <w:p>
+      <w:pPr>
+        <w:rPr>
+          <w:rFonts w:asciiTheme="majorHAnsi" w:eastAsia="Times New Roman" w:hAnsiTheme="majorHAnsi" w:cstheme="majorHAnsi"/>
+          <w:b/>
+          <w:bCs/>
+          <w:sz w:val="24"/>
+          <w:szCs w:val="24"/>
+        </w:rPr>
+      </w:pPr>
+      <w:r>
+        <w:rPr>
+          <w:rFonts w:asciiTheme="majorHAnsi" w:eastAsia="Times New Roman" w:hAnsiTheme="majorHAnsi" w:cstheme="majorHAnsi"/>
+          <w:b/>
+          <w:bCs/>
+          <w:sz w:val="24"/>
+          <w:szCs w:val="24"/>
+        </w:rPr>
+        <w:t>737-800</w:t>
+      </w:r>
+    </w:p>
+    <w:p>
+      <w:pPr>
+        <w:rPr>
+          <w:rFonts w:asciiTheme="majorHAnsi" w:eastAsia="Times New Roman" w:hAnsiTheme="majorHAnsi" w:cstheme="majorHAnsi"/>
+          <w:b/>
+          <w:bCs/>
+          <w:sz w:val="24"/>
+          <w:szCs w:val="24"/>
+        </w:rPr>
+      </w:pPr>
+      <w:r>
+        <w:rPr>
+          <w:rFonts w:asciiTheme="majorHAnsi" w:eastAsia="Times New Roman" w:hAnsiTheme="majorHAnsi" w:cstheme="majorHAnsi"/>
+          <w:b/>
+          <w:bCs/>
+          <w:noProof/>
+          <w:sz w:val="24"/>
+          <w:szCs w:val="24"/>
+        </w:rPr>
+        <w:lastRenderedPageBreak/>
         <w:drawing>
-          <wp:inline distT="0" distB="0" distL="0" distR="0" wp14:anchorId="484A4EF4" wp14:editId="65C3D023">
-            <wp:extent cx="4968671" cy="960203"/>
-            <wp:effectExtent l="0" t="0" r="3810" b="0"/>
-            <wp:docPr id="29" name="Picture 29"/>
+          <wp:inline distT="0" distB="0" distL="0" distR="0" wp14:anchorId="3671878A" wp14:editId="3C6998BE">
+            <wp:extent cx="2583404" cy="2095682"/>
+            <wp:effectExtent l="0" t="0" r="7620" b="0"/>
+            <wp:docPr id="11" name="Picture 11"/>
             <wp:cNvGraphicFramePr>
               <a:graphicFrameLocks xmlns:a="http://schemas.openxmlformats.org/drawingml/2006/main" noChangeAspect="1"/>
             </wp:cNvGraphicFramePr>
@@ -1720,7 +1680,7 @@
                   <pic:spPr>
                     <a:xfrm>
                       <a:off x="0" y="0"/>
-                      <a:ext cx="4968671" cy="960203"/>
+                      <a:ext cx="2583404" cy="2095682"/>
                     </a:xfrm>
                     <a:prstGeom prst="rect">
                       <a:avLst/>
@@ -1732,38 +1692,12 @@
           </wp:inline>
         </w:drawing>
       </w:r>
-    </w:p>
-    <w:p>
-      <w:pPr>
-        <w:rPr>
-          <w:rFonts w:asciiTheme="majorHAnsi" w:eastAsia="Times New Roman" w:hAnsiTheme="majorHAnsi" w:cstheme="majorHAnsi"/>
-          <w:b/>
-          <w:bCs/>
-          <w:sz w:val="24"/>
-          <w:szCs w:val="24"/>
-        </w:rPr>
-      </w:pPr>
-      <w:r>
-        <w:rPr>
-          <w:rFonts w:asciiTheme="majorHAnsi" w:eastAsia="Times New Roman" w:hAnsiTheme="majorHAnsi" w:cstheme="majorHAnsi"/>
-          <w:b/>
-          <w:bCs/>
-          <w:sz w:val="24"/>
-          <w:szCs w:val="24"/>
-        </w:rPr>
-        <w:t>757-200</w:t>
-      </w:r>
-    </w:p>
-    <w:p>
-      <w:pPr>
-        <w:rPr>
-          <w:rFonts w:asciiTheme="majorHAnsi" w:eastAsia="Times New Roman" w:hAnsiTheme="majorHAnsi" w:cstheme="majorHAnsi"/>
-          <w:b/>
-          <w:bCs/>
-          <w:sz w:val="24"/>
-          <w:szCs w:val="24"/>
-        </w:rPr>
-      </w:pPr>
+      <w:r>
+        <w:rPr>
+          <w:noProof/>
+        </w:rPr>
+        <w:t xml:space="preserve"> </w:t>
+      </w:r>
       <w:r>
         <w:rPr>
           <w:rFonts w:asciiTheme="majorHAnsi" w:eastAsia="Times New Roman" w:hAnsiTheme="majorHAnsi" w:cstheme="majorHAnsi"/>
@@ -1774,10 +1708,10 @@
           <w:szCs w:val="24"/>
         </w:rPr>
         <w:drawing>
-          <wp:inline distT="0" distB="0" distL="0" distR="0" wp14:anchorId="227E70DE" wp14:editId="67BCB370">
-            <wp:extent cx="3010161" cy="2049958"/>
-            <wp:effectExtent l="0" t="0" r="0" b="7620"/>
-            <wp:docPr id="12" name="Picture 12"/>
+          <wp:inline distT="0" distB="0" distL="0" distR="0" wp14:anchorId="484A4EF4" wp14:editId="65C3D023">
+            <wp:extent cx="4968671" cy="960203"/>
+            <wp:effectExtent l="0" t="0" r="3810" b="0"/>
+            <wp:docPr id="29" name="Picture 29"/>
             <wp:cNvGraphicFramePr>
               <a:graphicFrameLocks xmlns:a="http://schemas.openxmlformats.org/drawingml/2006/main" noChangeAspect="1"/>
             </wp:cNvGraphicFramePr>
@@ -1797,7 +1731,7 @@
                   <pic:spPr>
                     <a:xfrm>
                       <a:off x="0" y="0"/>
-                      <a:ext cx="3010161" cy="2049958"/>
+                      <a:ext cx="4968671" cy="960203"/>
                     </a:xfrm>
                     <a:prstGeom prst="rect">
                       <a:avLst/>
@@ -1809,12 +1743,38 @@
           </wp:inline>
         </w:drawing>
       </w:r>
-      <w:r>
-        <w:rPr>
-          <w:noProof/>
-        </w:rPr>
-        <w:t xml:space="preserve"> </w:t>
-      </w:r>
+    </w:p>
+    <w:p>
+      <w:pPr>
+        <w:rPr>
+          <w:rFonts w:asciiTheme="majorHAnsi" w:eastAsia="Times New Roman" w:hAnsiTheme="majorHAnsi" w:cstheme="majorHAnsi"/>
+          <w:b/>
+          <w:bCs/>
+          <w:sz w:val="24"/>
+          <w:szCs w:val="24"/>
+        </w:rPr>
+      </w:pPr>
+      <w:r>
+        <w:rPr>
+          <w:rFonts w:asciiTheme="majorHAnsi" w:eastAsia="Times New Roman" w:hAnsiTheme="majorHAnsi" w:cstheme="majorHAnsi"/>
+          <w:b/>
+          <w:bCs/>
+          <w:sz w:val="24"/>
+          <w:szCs w:val="24"/>
+        </w:rPr>
+        <w:t>757-200</w:t>
+      </w:r>
+    </w:p>
+    <w:p>
+      <w:pPr>
+        <w:rPr>
+          <w:rFonts w:asciiTheme="majorHAnsi" w:eastAsia="Times New Roman" w:hAnsiTheme="majorHAnsi" w:cstheme="majorHAnsi"/>
+          <w:b/>
+          <w:bCs/>
+          <w:sz w:val="24"/>
+          <w:szCs w:val="24"/>
+        </w:rPr>
+      </w:pPr>
       <w:r>
         <w:rPr>
           <w:rFonts w:asciiTheme="majorHAnsi" w:eastAsia="Times New Roman" w:hAnsiTheme="majorHAnsi" w:cstheme="majorHAnsi"/>
@@ -1825,10 +1785,10 @@
           <w:szCs w:val="24"/>
         </w:rPr>
         <w:drawing>
-          <wp:inline distT="0" distB="0" distL="0" distR="0" wp14:anchorId="272E48FA" wp14:editId="35B2682D">
-            <wp:extent cx="4991533" cy="1097375"/>
+          <wp:inline distT="0" distB="0" distL="0" distR="0" wp14:anchorId="227E70DE" wp14:editId="67BCB370">
+            <wp:extent cx="3010161" cy="2049958"/>
             <wp:effectExtent l="0" t="0" r="0" b="7620"/>
-            <wp:docPr id="30" name="Picture 30"/>
+            <wp:docPr id="12" name="Picture 12"/>
             <wp:cNvGraphicFramePr>
               <a:graphicFrameLocks xmlns:a="http://schemas.openxmlformats.org/drawingml/2006/main" noChangeAspect="1"/>
             </wp:cNvGraphicFramePr>
@@ -1848,7 +1808,7 @@
                   <pic:spPr>
                     <a:xfrm>
                       <a:off x="0" y="0"/>
-                      <a:ext cx="4991533" cy="1097375"/>
+                      <a:ext cx="3010161" cy="2049958"/>
                     </a:xfrm>
                     <a:prstGeom prst="rect">
                       <a:avLst/>
@@ -1860,64 +1820,26 @@
           </wp:inline>
         </w:drawing>
       </w:r>
-    </w:p>
-    <w:p>
-      <w:pPr>
-        <w:rPr>
-          <w:rFonts w:asciiTheme="majorHAnsi" w:eastAsia="Times New Roman" w:hAnsiTheme="majorHAnsi" w:cstheme="majorHAnsi"/>
-          <w:b/>
-          <w:bCs/>
-          <w:sz w:val="24"/>
-          <w:szCs w:val="24"/>
-        </w:rPr>
-      </w:pPr>
-    </w:p>
-    <w:p>
-      <w:pPr>
-        <w:rPr>
-          <w:rFonts w:asciiTheme="majorHAnsi" w:eastAsia="Times New Roman" w:hAnsiTheme="majorHAnsi" w:cstheme="majorHAnsi"/>
-          <w:b/>
-          <w:bCs/>
-          <w:sz w:val="24"/>
-          <w:szCs w:val="24"/>
-        </w:rPr>
-      </w:pPr>
-      <w:r>
-        <w:rPr>
-          <w:rFonts w:asciiTheme="majorHAnsi" w:eastAsia="Times New Roman" w:hAnsiTheme="majorHAnsi" w:cstheme="majorHAnsi"/>
-          <w:b/>
-          <w:bCs/>
-          <w:sz w:val="24"/>
-          <w:szCs w:val="24"/>
-        </w:rPr>
-        <w:t>737-500</w:t>
-      </w:r>
-    </w:p>
-    <w:p>
-      <w:pPr>
-        <w:rPr>
-          <w:rFonts w:asciiTheme="majorHAnsi" w:eastAsia="Times New Roman" w:hAnsiTheme="majorHAnsi" w:cstheme="majorHAnsi"/>
-          <w:b/>
-          <w:bCs/>
-          <w:sz w:val="24"/>
-          <w:szCs w:val="24"/>
-        </w:rPr>
-      </w:pPr>
-      <w:r>
-        <w:rPr>
-          <w:rFonts w:asciiTheme="majorHAnsi" w:eastAsia="Times New Roman" w:hAnsiTheme="majorHAnsi" w:cstheme="majorHAnsi"/>
-          <w:b/>
-          <w:bCs/>
-          <w:noProof/>
-          <w:sz w:val="24"/>
-          <w:szCs w:val="24"/>
-        </w:rPr>
-        <w:lastRenderedPageBreak/>
+      <w:r>
+        <w:rPr>
+          <w:noProof/>
+        </w:rPr>
+        <w:t xml:space="preserve"> </w:t>
+      </w:r>
+      <w:r>
+        <w:rPr>
+          <w:rFonts w:asciiTheme="majorHAnsi" w:eastAsia="Times New Roman" w:hAnsiTheme="majorHAnsi" w:cstheme="majorHAnsi"/>
+          <w:b/>
+          <w:bCs/>
+          <w:noProof/>
+          <w:sz w:val="24"/>
+          <w:szCs w:val="24"/>
+        </w:rPr>
         <w:drawing>
-          <wp:inline distT="0" distB="0" distL="0" distR="0" wp14:anchorId="0B770C06" wp14:editId="71150816">
-            <wp:extent cx="2979678" cy="2133785"/>
-            <wp:effectExtent l="0" t="0" r="0" b="0"/>
-            <wp:docPr id="13" name="Picture 13"/>
+          <wp:inline distT="0" distB="0" distL="0" distR="0" wp14:anchorId="272E48FA" wp14:editId="35B2682D">
+            <wp:extent cx="4991533" cy="1097375"/>
+            <wp:effectExtent l="0" t="0" r="0" b="7620"/>
+            <wp:docPr id="30" name="Picture 30"/>
             <wp:cNvGraphicFramePr>
               <a:graphicFrameLocks xmlns:a="http://schemas.openxmlformats.org/drawingml/2006/main" noChangeAspect="1"/>
             </wp:cNvGraphicFramePr>
@@ -1937,7 +1859,7 @@
                   <pic:spPr>
                     <a:xfrm>
                       <a:off x="0" y="0"/>
-                      <a:ext cx="2979678" cy="2133785"/>
+                      <a:ext cx="4991533" cy="1097375"/>
                     </a:xfrm>
                     <a:prstGeom prst="rect">
                       <a:avLst/>
@@ -1949,26 +1871,64 @@
           </wp:inline>
         </w:drawing>
       </w:r>
-      <w:r>
-        <w:rPr>
-          <w:noProof/>
-        </w:rPr>
-        <w:t xml:space="preserve"> </w:t>
-      </w:r>
-      <w:r>
-        <w:rPr>
-          <w:rFonts w:asciiTheme="majorHAnsi" w:eastAsia="Times New Roman" w:hAnsiTheme="majorHAnsi" w:cstheme="majorHAnsi"/>
-          <w:b/>
-          <w:bCs/>
-          <w:noProof/>
-          <w:sz w:val="24"/>
-          <w:szCs w:val="24"/>
-        </w:rPr>
+    </w:p>
+    <w:p>
+      <w:pPr>
+        <w:rPr>
+          <w:rFonts w:asciiTheme="majorHAnsi" w:eastAsia="Times New Roman" w:hAnsiTheme="majorHAnsi" w:cstheme="majorHAnsi"/>
+          <w:b/>
+          <w:bCs/>
+          <w:sz w:val="24"/>
+          <w:szCs w:val="24"/>
+        </w:rPr>
+      </w:pPr>
+    </w:p>
+    <w:p>
+      <w:pPr>
+        <w:rPr>
+          <w:rFonts w:asciiTheme="majorHAnsi" w:eastAsia="Times New Roman" w:hAnsiTheme="majorHAnsi" w:cstheme="majorHAnsi"/>
+          <w:b/>
+          <w:bCs/>
+          <w:sz w:val="24"/>
+          <w:szCs w:val="24"/>
+        </w:rPr>
+      </w:pPr>
+      <w:r>
+        <w:rPr>
+          <w:rFonts w:asciiTheme="majorHAnsi" w:eastAsia="Times New Roman" w:hAnsiTheme="majorHAnsi" w:cstheme="majorHAnsi"/>
+          <w:b/>
+          <w:bCs/>
+          <w:sz w:val="24"/>
+          <w:szCs w:val="24"/>
+        </w:rPr>
+        <w:t>737-500</w:t>
+      </w:r>
+    </w:p>
+    <w:p>
+      <w:pPr>
+        <w:rPr>
+          <w:rFonts w:asciiTheme="majorHAnsi" w:eastAsia="Times New Roman" w:hAnsiTheme="majorHAnsi" w:cstheme="majorHAnsi"/>
+          <w:b/>
+          <w:bCs/>
+          <w:sz w:val="24"/>
+          <w:szCs w:val="24"/>
+        </w:rPr>
+      </w:pPr>
+      <w:r>
+        <w:rPr>
+          <w:rFonts w:asciiTheme="majorHAnsi" w:eastAsia="Times New Roman" w:hAnsiTheme="majorHAnsi" w:cstheme="majorHAnsi"/>
+          <w:b/>
+          <w:bCs/>
+          <w:noProof/>
+          <w:sz w:val="24"/>
+          <w:szCs w:val="24"/>
+        </w:rPr>
+        <w:lastRenderedPageBreak/>
         <w:drawing>
-          <wp:inline distT="0" distB="0" distL="0" distR="0" wp14:anchorId="5C06F59B" wp14:editId="12092E1A">
-            <wp:extent cx="4991533" cy="1104996"/>
+          <wp:inline distT="0" distB="0" distL="0" distR="0" wp14:anchorId="0B770C06" wp14:editId="71150816">
+            <wp:extent cx="2979678" cy="2133785"/>
             <wp:effectExtent l="0" t="0" r="0" b="0"/>
-            <wp:docPr id="31" name="Picture 31"/>
+            <wp:docPr id="13" name="Picture 13"/>
             <wp:cNvGraphicFramePr>
               <a:graphicFrameLocks xmlns:a="http://schemas.openxmlformats.org/drawingml/2006/main" noChangeAspect="1"/>
             </wp:cNvGraphicFramePr>
@@ -1988,7 +1948,7 @@
                   <pic:spPr>
                     <a:xfrm>
                       <a:off x="0" y="0"/>
-                      <a:ext cx="4991533" cy="1104996"/>
+                      <a:ext cx="2979678" cy="2133785"/>
                     </a:xfrm>
                     <a:prstGeom prst="rect">
                       <a:avLst/>
@@ -2000,49 +1960,12 @@
           </wp:inline>
         </w:drawing>
       </w:r>
-    </w:p>
-    <w:p>
-      <w:pPr>
-        <w:rPr>
-          <w:rFonts w:asciiTheme="majorHAnsi" w:eastAsia="Times New Roman" w:hAnsiTheme="majorHAnsi" w:cstheme="majorHAnsi"/>
-          <w:b/>
-          <w:bCs/>
-          <w:sz w:val="24"/>
-          <w:szCs w:val="24"/>
-        </w:rPr>
-      </w:pPr>
-    </w:p>
-    <w:p>
-      <w:pPr>
-        <w:rPr>
-          <w:rFonts w:asciiTheme="majorHAnsi" w:eastAsia="Times New Roman" w:hAnsiTheme="majorHAnsi" w:cstheme="majorHAnsi"/>
-          <w:b/>
-          <w:bCs/>
-          <w:sz w:val="24"/>
-          <w:szCs w:val="24"/>
-        </w:rPr>
-      </w:pPr>
-      <w:r>
-        <w:rPr>
-          <w:rFonts w:asciiTheme="majorHAnsi" w:eastAsia="Times New Roman" w:hAnsiTheme="majorHAnsi" w:cstheme="majorHAnsi"/>
-          <w:b/>
-          <w:bCs/>
-          <w:sz w:val="24"/>
-          <w:szCs w:val="24"/>
-        </w:rPr>
-        <w:t>777-200</w:t>
-      </w:r>
-    </w:p>
-    <w:p>
-      <w:pPr>
-        <w:rPr>
-          <w:rFonts w:asciiTheme="majorHAnsi" w:eastAsia="Times New Roman" w:hAnsiTheme="majorHAnsi" w:cstheme="majorHAnsi"/>
-          <w:b/>
-          <w:bCs/>
-          <w:sz w:val="24"/>
-          <w:szCs w:val="24"/>
-        </w:rPr>
-      </w:pPr>
+      <w:r>
+        <w:rPr>
+          <w:noProof/>
+        </w:rPr>
+        <w:t xml:space="preserve"> </w:t>
+      </w:r>
       <w:r>
         <w:rPr>
           <w:rFonts w:asciiTheme="majorHAnsi" w:eastAsia="Times New Roman" w:hAnsiTheme="majorHAnsi" w:cstheme="majorHAnsi"/>
@@ -2053,10 +1976,10 @@
           <w:szCs w:val="24"/>
         </w:rPr>
         <w:drawing>
-          <wp:inline distT="0" distB="0" distL="0" distR="0" wp14:anchorId="07455C08" wp14:editId="0AE84F2A">
-            <wp:extent cx="2758679" cy="2011854"/>
-            <wp:effectExtent l="0" t="0" r="3810" b="7620"/>
-            <wp:docPr id="14" name="Picture 14"/>
+          <wp:inline distT="0" distB="0" distL="0" distR="0" wp14:anchorId="5C06F59B" wp14:editId="12092E1A">
+            <wp:extent cx="4991533" cy="1104996"/>
+            <wp:effectExtent l="0" t="0" r="0" b="0"/>
+            <wp:docPr id="31" name="Picture 31"/>
             <wp:cNvGraphicFramePr>
               <a:graphicFrameLocks xmlns:a="http://schemas.openxmlformats.org/drawingml/2006/main" noChangeAspect="1"/>
             </wp:cNvGraphicFramePr>
@@ -2076,7 +1999,7 @@
                   <pic:spPr>
                     <a:xfrm>
                       <a:off x="0" y="0"/>
-                      <a:ext cx="2758679" cy="2011854"/>
+                      <a:ext cx="4991533" cy="1104996"/>
                     </a:xfrm>
                     <a:prstGeom prst="rect">
                       <a:avLst/>
@@ -2088,12 +2011,49 @@
           </wp:inline>
         </w:drawing>
       </w:r>
-      <w:r>
-        <w:rPr>
-          <w:noProof/>
-        </w:rPr>
-        <w:t xml:space="preserve"> </w:t>
-      </w:r>
+    </w:p>
+    <w:p>
+      <w:pPr>
+        <w:rPr>
+          <w:rFonts w:asciiTheme="majorHAnsi" w:eastAsia="Times New Roman" w:hAnsiTheme="majorHAnsi" w:cstheme="majorHAnsi"/>
+          <w:b/>
+          <w:bCs/>
+          <w:sz w:val="24"/>
+          <w:szCs w:val="24"/>
+        </w:rPr>
+      </w:pPr>
+    </w:p>
+    <w:p>
+      <w:pPr>
+        <w:rPr>
+          <w:rFonts w:asciiTheme="majorHAnsi" w:eastAsia="Times New Roman" w:hAnsiTheme="majorHAnsi" w:cstheme="majorHAnsi"/>
+          <w:b/>
+          <w:bCs/>
+          <w:sz w:val="24"/>
+          <w:szCs w:val="24"/>
+        </w:rPr>
+      </w:pPr>
+      <w:r>
+        <w:rPr>
+          <w:rFonts w:asciiTheme="majorHAnsi" w:eastAsia="Times New Roman" w:hAnsiTheme="majorHAnsi" w:cstheme="majorHAnsi"/>
+          <w:b/>
+          <w:bCs/>
+          <w:sz w:val="24"/>
+          <w:szCs w:val="24"/>
+        </w:rPr>
+        <w:t>777-200</w:t>
+      </w:r>
+    </w:p>
+    <w:p>
+      <w:pPr>
+        <w:rPr>
+          <w:rFonts w:asciiTheme="majorHAnsi" w:eastAsia="Times New Roman" w:hAnsiTheme="majorHAnsi" w:cstheme="majorHAnsi"/>
+          <w:b/>
+          <w:bCs/>
+          <w:sz w:val="24"/>
+          <w:szCs w:val="24"/>
+        </w:rPr>
+      </w:pPr>
       <w:r>
         <w:rPr>
           <w:rFonts w:asciiTheme="majorHAnsi" w:eastAsia="Times New Roman" w:hAnsiTheme="majorHAnsi" w:cstheme="majorHAnsi"/>
@@ -2104,10 +2064,10 @@
           <w:szCs w:val="24"/>
         </w:rPr>
         <w:drawing>
-          <wp:inline distT="0" distB="0" distL="0" distR="0" wp14:anchorId="1DB4067A" wp14:editId="1E69309E">
-            <wp:extent cx="4961050" cy="990686"/>
-            <wp:effectExtent l="0" t="0" r="0" b="0"/>
-            <wp:docPr id="32" name="Picture 32"/>
+          <wp:inline distT="0" distB="0" distL="0" distR="0" wp14:anchorId="07455C08" wp14:editId="0AE84F2A">
+            <wp:extent cx="2758679" cy="2011854"/>
+            <wp:effectExtent l="0" t="0" r="3810" b="7620"/>
+            <wp:docPr id="14" name="Picture 14"/>
             <wp:cNvGraphicFramePr>
               <a:graphicFrameLocks xmlns:a="http://schemas.openxmlformats.org/drawingml/2006/main" noChangeAspect="1"/>
             </wp:cNvGraphicFramePr>
@@ -2127,7 +2087,7 @@
                   <pic:spPr>
                     <a:xfrm>
                       <a:off x="0" y="0"/>
-                      <a:ext cx="4961050" cy="990686"/>
+                      <a:ext cx="2758679" cy="2011854"/>
                     </a:xfrm>
                     <a:prstGeom prst="rect">
                       <a:avLst/>
@@ -2139,53 +2099,26 @@
           </wp:inline>
         </w:drawing>
       </w:r>
-    </w:p>
-    <w:p>
-      <w:pPr>
-        <w:rPr>
-          <w:rFonts w:asciiTheme="majorHAnsi" w:eastAsia="Times New Roman" w:hAnsiTheme="majorHAnsi" w:cstheme="majorHAnsi"/>
-          <w:b/>
-          <w:bCs/>
-          <w:sz w:val="24"/>
-          <w:szCs w:val="24"/>
-        </w:rPr>
-      </w:pPr>
-      <w:r>
-        <w:rPr>
-          <w:rFonts w:asciiTheme="majorHAnsi" w:eastAsia="Times New Roman" w:hAnsiTheme="majorHAnsi" w:cstheme="majorHAnsi"/>
-          <w:b/>
-          <w:bCs/>
-          <w:sz w:val="24"/>
-          <w:szCs w:val="24"/>
-        </w:rPr>
-        <w:t>777-300</w:t>
-      </w:r>
-    </w:p>
-    <w:p>
-      <w:pPr>
-        <w:rPr>
-          <w:rFonts w:asciiTheme="majorHAnsi" w:eastAsia="Times New Roman" w:hAnsiTheme="majorHAnsi" w:cstheme="majorHAnsi"/>
-          <w:b/>
-          <w:bCs/>
-          <w:sz w:val="24"/>
-          <w:szCs w:val="24"/>
-        </w:rPr>
-      </w:pPr>
-      <w:r>
-        <w:rPr>
-          <w:rFonts w:asciiTheme="majorHAnsi" w:eastAsia="Times New Roman" w:hAnsiTheme="majorHAnsi" w:cstheme="majorHAnsi"/>
-          <w:b/>
-          <w:bCs/>
-          <w:noProof/>
-          <w:sz w:val="24"/>
-          <w:szCs w:val="24"/>
-        </w:rPr>
-        <w:lastRenderedPageBreak/>
+      <w:r>
+        <w:rPr>
+          <w:noProof/>
+        </w:rPr>
+        <w:t xml:space="preserve"> </w:t>
+      </w:r>
+      <w:r>
+        <w:rPr>
+          <w:rFonts w:asciiTheme="majorHAnsi" w:eastAsia="Times New Roman" w:hAnsiTheme="majorHAnsi" w:cstheme="majorHAnsi"/>
+          <w:b/>
+          <w:bCs/>
+          <w:noProof/>
+          <w:sz w:val="24"/>
+          <w:szCs w:val="24"/>
+        </w:rPr>
         <w:drawing>
-          <wp:inline distT="0" distB="0" distL="0" distR="0" wp14:anchorId="3A20AAC0" wp14:editId="12436616">
-            <wp:extent cx="2019475" cy="2179509"/>
+          <wp:inline distT="0" distB="0" distL="0" distR="0" wp14:anchorId="1DB4067A" wp14:editId="1E69309E">
+            <wp:extent cx="4961050" cy="990686"/>
             <wp:effectExtent l="0" t="0" r="0" b="0"/>
-            <wp:docPr id="15" name="Picture 15"/>
+            <wp:docPr id="32" name="Picture 32"/>
             <wp:cNvGraphicFramePr>
               <a:graphicFrameLocks xmlns:a="http://schemas.openxmlformats.org/drawingml/2006/main" noChangeAspect="1"/>
             </wp:cNvGraphicFramePr>
@@ -2205,7 +2138,7 @@
                   <pic:spPr>
                     <a:xfrm>
                       <a:off x="0" y="0"/>
-                      <a:ext cx="2019475" cy="2179509"/>
+                      <a:ext cx="4961050" cy="990686"/>
                     </a:xfrm>
                     <a:prstGeom prst="rect">
                       <a:avLst/>
@@ -2217,26 +2150,53 @@
           </wp:inline>
         </w:drawing>
       </w:r>
-      <w:r>
-        <w:rPr>
-          <w:noProof/>
-        </w:rPr>
-        <w:t xml:space="preserve"> </w:t>
-      </w:r>
-      <w:r>
-        <w:rPr>
-          <w:rFonts w:asciiTheme="majorHAnsi" w:eastAsia="Times New Roman" w:hAnsiTheme="majorHAnsi" w:cstheme="majorHAnsi"/>
-          <w:b/>
-          <w:bCs/>
-          <w:noProof/>
-          <w:sz w:val="24"/>
-          <w:szCs w:val="24"/>
-        </w:rPr>
+    </w:p>
+    <w:p>
+      <w:pPr>
+        <w:rPr>
+          <w:rFonts w:asciiTheme="majorHAnsi" w:eastAsia="Times New Roman" w:hAnsiTheme="majorHAnsi" w:cstheme="majorHAnsi"/>
+          <w:b/>
+          <w:bCs/>
+          <w:sz w:val="24"/>
+          <w:szCs w:val="24"/>
+        </w:rPr>
+      </w:pPr>
+      <w:r>
+        <w:rPr>
+          <w:rFonts w:asciiTheme="majorHAnsi" w:eastAsia="Times New Roman" w:hAnsiTheme="majorHAnsi" w:cstheme="majorHAnsi"/>
+          <w:b/>
+          <w:bCs/>
+          <w:sz w:val="24"/>
+          <w:szCs w:val="24"/>
+        </w:rPr>
+        <w:t>777-300</w:t>
+      </w:r>
+    </w:p>
+    <w:p>
+      <w:pPr>
+        <w:rPr>
+          <w:rFonts w:asciiTheme="majorHAnsi" w:eastAsia="Times New Roman" w:hAnsiTheme="majorHAnsi" w:cstheme="majorHAnsi"/>
+          <w:b/>
+          <w:bCs/>
+          <w:sz w:val="24"/>
+          <w:szCs w:val="24"/>
+        </w:rPr>
+      </w:pPr>
+      <w:r>
+        <w:rPr>
+          <w:rFonts w:asciiTheme="majorHAnsi" w:eastAsia="Times New Roman" w:hAnsiTheme="majorHAnsi" w:cstheme="majorHAnsi"/>
+          <w:b/>
+          <w:bCs/>
+          <w:noProof/>
+          <w:sz w:val="24"/>
+          <w:szCs w:val="24"/>
+        </w:rPr>
+        <w:lastRenderedPageBreak/>
         <w:drawing>
-          <wp:inline distT="0" distB="0" distL="0" distR="0" wp14:anchorId="3CD2B711" wp14:editId="7AC5E9B4">
-            <wp:extent cx="4945809" cy="1074513"/>
-            <wp:effectExtent l="0" t="0" r="7620" b="0"/>
-            <wp:docPr id="33" name="Picture 33"/>
+          <wp:inline distT="0" distB="0" distL="0" distR="0" wp14:anchorId="3A20AAC0" wp14:editId="12436616">
+            <wp:extent cx="2019475" cy="2179509"/>
+            <wp:effectExtent l="0" t="0" r="0" b="0"/>
+            <wp:docPr id="15" name="Picture 15"/>
             <wp:cNvGraphicFramePr>
               <a:graphicFrameLocks xmlns:a="http://schemas.openxmlformats.org/drawingml/2006/main" noChangeAspect="1"/>
             </wp:cNvGraphicFramePr>
@@ -2256,7 +2216,7 @@
                   <pic:spPr>
                     <a:xfrm>
                       <a:off x="0" y="0"/>
-                      <a:ext cx="4945809" cy="1074513"/>
+                      <a:ext cx="2019475" cy="2179509"/>
                     </a:xfrm>
                     <a:prstGeom prst="rect">
                       <a:avLst/>
@@ -2268,49 +2228,12 @@
           </wp:inline>
         </w:drawing>
       </w:r>
-    </w:p>
-    <w:p>
-      <w:pPr>
-        <w:rPr>
-          <w:rFonts w:asciiTheme="majorHAnsi" w:eastAsia="Times New Roman" w:hAnsiTheme="majorHAnsi" w:cstheme="majorHAnsi"/>
-          <w:b/>
-          <w:bCs/>
-          <w:sz w:val="24"/>
-          <w:szCs w:val="24"/>
-        </w:rPr>
-      </w:pPr>
-    </w:p>
-    <w:p>
-      <w:pPr>
-        <w:rPr>
-          <w:rFonts w:asciiTheme="majorHAnsi" w:eastAsia="Times New Roman" w:hAnsiTheme="majorHAnsi" w:cstheme="majorHAnsi"/>
-          <w:b/>
-          <w:bCs/>
-          <w:sz w:val="24"/>
-          <w:szCs w:val="24"/>
-        </w:rPr>
-      </w:pPr>
-      <w:r>
-        <w:rPr>
-          <w:rFonts w:asciiTheme="majorHAnsi" w:eastAsia="Times New Roman" w:hAnsiTheme="majorHAnsi" w:cstheme="majorHAnsi"/>
-          <w:b/>
-          <w:bCs/>
-          <w:sz w:val="24"/>
-          <w:szCs w:val="24"/>
-        </w:rPr>
-        <w:t>KC-137</w:t>
-      </w:r>
-    </w:p>
-    <w:p>
-      <w:pPr>
-        <w:rPr>
-          <w:rFonts w:asciiTheme="majorHAnsi" w:eastAsia="Times New Roman" w:hAnsiTheme="majorHAnsi" w:cstheme="majorHAnsi"/>
-          <w:b/>
-          <w:bCs/>
-          <w:sz w:val="24"/>
-          <w:szCs w:val="24"/>
-        </w:rPr>
-      </w:pPr>
+      <w:r>
+        <w:rPr>
+          <w:noProof/>
+        </w:rPr>
+        <w:t xml:space="preserve"> </w:t>
+      </w:r>
       <w:r>
         <w:rPr>
           <w:rFonts w:asciiTheme="majorHAnsi" w:eastAsia="Times New Roman" w:hAnsiTheme="majorHAnsi" w:cstheme="majorHAnsi"/>
@@ -2321,10 +2244,10 @@
           <w:szCs w:val="24"/>
         </w:rPr>
         <w:drawing>
-          <wp:inline distT="0" distB="0" distL="0" distR="0" wp14:anchorId="3648C236" wp14:editId="204F6C0F">
-            <wp:extent cx="1851820" cy="2164268"/>
-            <wp:effectExtent l="0" t="0" r="0" b="7620"/>
-            <wp:docPr id="16" name="Picture 16"/>
+          <wp:inline distT="0" distB="0" distL="0" distR="0" wp14:anchorId="3CD2B711" wp14:editId="7AC5E9B4">
+            <wp:extent cx="4945809" cy="1074513"/>
+            <wp:effectExtent l="0" t="0" r="7620" b="0"/>
+            <wp:docPr id="33" name="Picture 33"/>
             <wp:cNvGraphicFramePr>
               <a:graphicFrameLocks xmlns:a="http://schemas.openxmlformats.org/drawingml/2006/main" noChangeAspect="1"/>
             </wp:cNvGraphicFramePr>
@@ -2344,7 +2267,7 @@
                   <pic:spPr>
                     <a:xfrm>
                       <a:off x="0" y="0"/>
-                      <a:ext cx="1851820" cy="2164268"/>
+                      <a:ext cx="4945809" cy="1074513"/>
                     </a:xfrm>
                     <a:prstGeom prst="rect">
                       <a:avLst/>
@@ -2356,12 +2279,49 @@
           </wp:inline>
         </w:drawing>
       </w:r>
-      <w:r>
-        <w:rPr>
-          <w:noProof/>
-        </w:rPr>
-        <w:t xml:space="preserve"> </w:t>
-      </w:r>
+    </w:p>
+    <w:p>
+      <w:pPr>
+        <w:rPr>
+          <w:rFonts w:asciiTheme="majorHAnsi" w:eastAsia="Times New Roman" w:hAnsiTheme="majorHAnsi" w:cstheme="majorHAnsi"/>
+          <w:b/>
+          <w:bCs/>
+          <w:sz w:val="24"/>
+          <w:szCs w:val="24"/>
+        </w:rPr>
+      </w:pPr>
+    </w:p>
+    <w:p>
+      <w:pPr>
+        <w:rPr>
+          <w:rFonts w:asciiTheme="majorHAnsi" w:eastAsia="Times New Roman" w:hAnsiTheme="majorHAnsi" w:cstheme="majorHAnsi"/>
+          <w:b/>
+          <w:bCs/>
+          <w:sz w:val="24"/>
+          <w:szCs w:val="24"/>
+        </w:rPr>
+      </w:pPr>
+      <w:r>
+        <w:rPr>
+          <w:rFonts w:asciiTheme="majorHAnsi" w:eastAsia="Times New Roman" w:hAnsiTheme="majorHAnsi" w:cstheme="majorHAnsi"/>
+          <w:b/>
+          <w:bCs/>
+          <w:sz w:val="24"/>
+          <w:szCs w:val="24"/>
+        </w:rPr>
+        <w:t>KC-137</w:t>
+      </w:r>
+    </w:p>
+    <w:p>
+      <w:pPr>
+        <w:rPr>
+          <w:rFonts w:asciiTheme="majorHAnsi" w:eastAsia="Times New Roman" w:hAnsiTheme="majorHAnsi" w:cstheme="majorHAnsi"/>
+          <w:b/>
+          <w:bCs/>
+          <w:sz w:val="24"/>
+          <w:szCs w:val="24"/>
+        </w:rPr>
+      </w:pPr>
       <w:r>
         <w:rPr>
           <w:rFonts w:asciiTheme="majorHAnsi" w:eastAsia="Times New Roman" w:hAnsiTheme="majorHAnsi" w:cstheme="majorHAnsi"/>
@@ -2372,10 +2332,10 @@
           <w:szCs w:val="24"/>
         </w:rPr>
         <w:drawing>
-          <wp:inline distT="0" distB="0" distL="0" distR="0" wp14:anchorId="3F27C4B1" wp14:editId="73B196D6">
-            <wp:extent cx="4907705" cy="998307"/>
-            <wp:effectExtent l="0" t="0" r="7620" b="0"/>
-            <wp:docPr id="34" name="Picture 34"/>
+          <wp:inline distT="0" distB="0" distL="0" distR="0" wp14:anchorId="3648C236" wp14:editId="204F6C0F">
+            <wp:extent cx="1851820" cy="2164268"/>
+            <wp:effectExtent l="0" t="0" r="0" b="7620"/>
+            <wp:docPr id="16" name="Picture 16"/>
             <wp:cNvGraphicFramePr>
               <a:graphicFrameLocks xmlns:a="http://schemas.openxmlformats.org/drawingml/2006/main" noChangeAspect="1"/>
             </wp:cNvGraphicFramePr>
@@ -2395,7 +2355,7 @@
                   <pic:spPr>
                     <a:xfrm>
                       <a:off x="0" y="0"/>
-                      <a:ext cx="4907705" cy="998307"/>
+                      <a:ext cx="1851820" cy="2164268"/>
                     </a:xfrm>
                     <a:prstGeom prst="rect">
                       <a:avLst/>
@@ -2407,43 +2367,26 @@
           </wp:inline>
         </w:drawing>
       </w:r>
-    </w:p>
-    <w:p>
-      <w:pPr>
-        <w:rPr>
-          <w:rFonts w:asciiTheme="majorHAnsi" w:eastAsia="Times New Roman" w:hAnsiTheme="majorHAnsi" w:cstheme="majorHAnsi"/>
-          <w:b/>
-          <w:bCs/>
-          <w:sz w:val="24"/>
-          <w:szCs w:val="24"/>
-        </w:rPr>
-      </w:pPr>
-    </w:p>
-    <w:p>
-      <w:pPr>
-        <w:rPr>
-          <w:rFonts w:asciiTheme="majorHAnsi" w:eastAsia="Times New Roman" w:hAnsiTheme="majorHAnsi" w:cstheme="majorHAnsi"/>
-          <w:b/>
-          <w:bCs/>
-          <w:sz w:val="24"/>
-          <w:szCs w:val="24"/>
-        </w:rPr>
-      </w:pPr>
-      <w:r>
-        <w:rPr>
-          <w:rFonts w:asciiTheme="majorHAnsi" w:eastAsia="Times New Roman" w:hAnsiTheme="majorHAnsi" w:cstheme="majorHAnsi"/>
-          <w:b/>
-          <w:bCs/>
-          <w:noProof/>
-          <w:sz w:val="24"/>
-          <w:szCs w:val="24"/>
-        </w:rPr>
-        <w:lastRenderedPageBreak/>
+      <w:r>
+        <w:rPr>
+          <w:noProof/>
+        </w:rPr>
+        <w:t xml:space="preserve"> </w:t>
+      </w:r>
+      <w:r>
+        <w:rPr>
+          <w:rFonts w:asciiTheme="majorHAnsi" w:eastAsia="Times New Roman" w:hAnsiTheme="majorHAnsi" w:cstheme="majorHAnsi"/>
+          <w:b/>
+          <w:bCs/>
+          <w:noProof/>
+          <w:sz w:val="24"/>
+          <w:szCs w:val="24"/>
+        </w:rPr>
         <w:drawing>
-          <wp:inline distT="0" distB="0" distL="0" distR="0" wp14:anchorId="52640EEF" wp14:editId="639DCCA6">
-            <wp:extent cx="2872989" cy="2088061"/>
-            <wp:effectExtent l="0" t="0" r="3810" b="7620"/>
-            <wp:docPr id="17" name="Picture 17"/>
+          <wp:inline distT="0" distB="0" distL="0" distR="0" wp14:anchorId="3F27C4B1" wp14:editId="73B196D6">
+            <wp:extent cx="4907705" cy="998307"/>
+            <wp:effectExtent l="0" t="0" r="7620" b="0"/>
+            <wp:docPr id="34" name="Picture 34"/>
             <wp:cNvGraphicFramePr>
               <a:graphicFrameLocks xmlns:a="http://schemas.openxmlformats.org/drawingml/2006/main" noChangeAspect="1"/>
             </wp:cNvGraphicFramePr>
@@ -2463,6 +2406,74 @@
                   <pic:spPr>
                     <a:xfrm>
                       <a:off x="0" y="0"/>
+                      <a:ext cx="4907705" cy="998307"/>
+                    </a:xfrm>
+                    <a:prstGeom prst="rect">
+                      <a:avLst/>
+                    </a:prstGeom>
+                  </pic:spPr>
+                </pic:pic>
+              </a:graphicData>
+            </a:graphic>
+          </wp:inline>
+        </w:drawing>
+      </w:r>
+    </w:p>
+    <w:p>
+      <w:pPr>
+        <w:rPr>
+          <w:rFonts w:asciiTheme="majorHAnsi" w:eastAsia="Times New Roman" w:hAnsiTheme="majorHAnsi" w:cstheme="majorHAnsi"/>
+          <w:b/>
+          <w:bCs/>
+          <w:sz w:val="24"/>
+          <w:szCs w:val="24"/>
+        </w:rPr>
+      </w:pPr>
+    </w:p>
+    <w:p>
+      <w:pPr>
+        <w:rPr>
+          <w:rFonts w:asciiTheme="majorHAnsi" w:eastAsia="Times New Roman" w:hAnsiTheme="majorHAnsi" w:cstheme="majorHAnsi"/>
+          <w:b/>
+          <w:bCs/>
+          <w:sz w:val="24"/>
+          <w:szCs w:val="24"/>
+        </w:rPr>
+      </w:pPr>
+      <w:r>
+        <w:rPr>
+          <w:rFonts w:asciiTheme="majorHAnsi" w:eastAsia="Times New Roman" w:hAnsiTheme="majorHAnsi" w:cstheme="majorHAnsi"/>
+          <w:b/>
+          <w:bCs/>
+          <w:noProof/>
+          <w:sz w:val="24"/>
+          <w:szCs w:val="24"/>
+        </w:rPr>
+        <w:lastRenderedPageBreak/>
+        <w:drawing>
+          <wp:inline distT="0" distB="0" distL="0" distR="0" wp14:anchorId="52640EEF" wp14:editId="639DCCA6">
+            <wp:extent cx="2872989" cy="2088061"/>
+            <wp:effectExtent l="0" t="0" r="3810" b="7620"/>
+            <wp:docPr id="17" name="Picture 17"/>
+            <wp:cNvGraphicFramePr>
+              <a:graphicFrameLocks xmlns:a="http://schemas.openxmlformats.org/drawingml/2006/main" noChangeAspect="1"/>
+            </wp:cNvGraphicFramePr>
+            <a:graphic xmlns:a="http://schemas.openxmlformats.org/drawingml/2006/main">
+              <a:graphicData uri="http://schemas.openxmlformats.org/drawingml/2006/picture">
+                <pic:pic xmlns:pic="http://schemas.openxmlformats.org/drawingml/2006/picture">
+                  <pic:nvPicPr>
+                    <pic:cNvPr id="1" name=""/>
+                    <pic:cNvPicPr/>
+                  </pic:nvPicPr>
+                  <pic:blipFill>
+                    <a:blip r:embed="rId38"/>
+                    <a:stretch>
+                      <a:fillRect/>
+                    </a:stretch>
+                  </pic:blipFill>
+                  <pic:spPr>
+                    <a:xfrm>
+                      <a:off x="0" y="0"/>
                       <a:ext cx="2872989" cy="2088061"/>
                     </a:xfrm>
                     <a:prstGeom prst="rect">
@@ -2528,10 +2539,10 @@
                     <pic:cNvPicPr/>
                   </pic:nvPicPr>
                   <pic:blipFill>
-                    <a:blip r:embed="rId38">
+                    <a:blip r:embed="rId39">
                       <a:extLst>
                         <a:ext uri="{96DAC541-7B7A-43D3-8B79-37D633B846F1}">
-                          <asvg:svgBlip xmlns:asvg="http://schemas.microsoft.com/office/drawing/2016/SVG/main" r:embed="rId39"/>
+                          <asvg:svgBlip xmlns:asvg="http://schemas.microsoft.com/office/drawing/2016/SVG/main" r:embed="rId40"/>
                         </a:ext>
                       </a:extLst>
                     </a:blip>
@@ -2583,10 +2594,10 @@
                     <pic:cNvPicPr/>
                   </pic:nvPicPr>
                   <pic:blipFill>
-                    <a:blip r:embed="rId40">
+                    <a:blip r:embed="rId41">
                       <a:extLst>
                         <a:ext uri="{96DAC541-7B7A-43D3-8B79-37D633B846F1}">
-                          <asvg:svgBlip xmlns:asvg="http://schemas.microsoft.com/office/drawing/2016/SVG/main" r:embed="rId41"/>
+                          <asvg:svgBlip xmlns:asvg="http://schemas.microsoft.com/office/drawing/2016/SVG/main" r:embed="rId42"/>
                         </a:ext>
                       </a:extLst>
                     </a:blip>

</xml_diff>